<commit_message>
Inserção do diagrama CTT de analise de tarefas
Foi inserida a arvore de tarefas, posteriormente com base nessa arvore outras partes do documento sofrerão alterações antes da entrega final.
</commit_message>
<xml_diff>
--- a/PROCESSO DE DESIGN DE INTERAÇÃO DO SISTEMA SMART-FIT.docx
+++ b/PROCESSO DE DESIGN DE INTERAÇÃO DO SISTEMA SMART-FIT.docx
@@ -1,6 +1,6 @@
 
 <file path=word/document.xml><?xml version="1.0" encoding="utf-8"?>
-<w:document xmlns:wpc="http://schemas.microsoft.com/office/word/2010/wordprocessingCanvas" xmlns:mc="http://schemas.openxmlformats.org/markup-compatibility/2006" xmlns:o="urn:schemas-microsoft-com:office:office" xmlns:r="http://schemas.openxmlformats.org/officeDocument/2006/relationships" xmlns:m="http://schemas.openxmlformats.org/officeDocument/2006/math" xmlns:v="urn:schemas-microsoft-com:vml" xmlns:wp14="http://schemas.microsoft.com/office/word/2010/wordprocessingDrawing" xmlns:wp="http://schemas.openxmlformats.org/drawingml/2006/wordprocessingDrawing" xmlns:w10="urn:schemas-microsoft-com:office:word" xmlns:w="http://schemas.openxmlformats.org/wordprocessingml/2006/main" xmlns:w14="http://schemas.microsoft.com/office/word/2010/wordml" xmlns:w15="http://schemas.microsoft.com/office/word/2012/wordml" xmlns:wpg="http://schemas.microsoft.com/office/word/2010/wordprocessingGroup" xmlns:wpi="http://schemas.microsoft.com/office/word/2010/wordprocessingInk" xmlns:wne="http://schemas.microsoft.com/office/word/2006/wordml" xmlns:wps="http://schemas.microsoft.com/office/word/2010/wordprocessingShape" mc:Ignorable="w14 w15 wp14">
+<w:document xmlns:wpc="http://schemas.microsoft.com/office/word/2010/wordprocessingCanvas" xmlns:cx="http://schemas.microsoft.com/office/drawing/2014/chartex" xmlns:mc="http://schemas.openxmlformats.org/markup-compatibility/2006" xmlns:o="urn:schemas-microsoft-com:office:office" xmlns:r="http://schemas.openxmlformats.org/officeDocument/2006/relationships" xmlns:m="http://schemas.openxmlformats.org/officeDocument/2006/math" xmlns:v="urn:schemas-microsoft-com:vml" xmlns:wp14="http://schemas.microsoft.com/office/word/2010/wordprocessingDrawing" xmlns:wp="http://schemas.openxmlformats.org/drawingml/2006/wordprocessingDrawing" xmlns:w10="urn:schemas-microsoft-com:office:word" xmlns:w="http://schemas.openxmlformats.org/wordprocessingml/2006/main" xmlns:w14="http://schemas.microsoft.com/office/word/2010/wordml" xmlns:w15="http://schemas.microsoft.com/office/word/2012/wordml" xmlns:w16se="http://schemas.microsoft.com/office/word/2015/wordml/symex" xmlns:wpg="http://schemas.microsoft.com/office/word/2010/wordprocessingGroup" xmlns:wpi="http://schemas.microsoft.com/office/word/2010/wordprocessingInk" xmlns:wne="http://schemas.microsoft.com/office/word/2006/wordml" xmlns:wps="http://schemas.microsoft.com/office/word/2010/wordprocessingShape" mc:Ignorable="w14 w15 w16se wp14">
   <w:body>
     <w:p>
       <w:pPr>
@@ -236,7 +236,7 @@
           <w:rFonts w:ascii="Arial" w:hAnsi="Arial"/>
           <w:b/>
         </w:rPr>
-        <w:t>CRONOS</w:t>
+        <w:t>SMART-FIT</w:t>
       </w:r>
     </w:p>
     <w:p>
@@ -1333,23 +1333,7 @@
           <w:rFonts w:ascii="Arial" w:hAnsi="Arial" w:cs="Arial"/>
           <w:color w:val="000000"/>
         </w:rPr>
-        <w:t xml:space="preserve"> (</w:t>
-      </w:r>
-      <w:proofErr w:type="spellStart"/>
-      <w:r>
-        <w:rPr>
-          <w:rFonts w:ascii="Arial" w:hAnsi="Arial" w:cs="Arial"/>
-          <w:color w:val="000000"/>
-        </w:rPr>
-        <w:t>PREECE</w:t>
-      </w:r>
-      <w:proofErr w:type="spellEnd"/>
-      <w:r>
-        <w:rPr>
-          <w:rFonts w:ascii="Arial" w:hAnsi="Arial" w:cs="Arial"/>
-          <w:color w:val="000000"/>
-        </w:rPr>
-        <w:t xml:space="preserve">, ROGERS e SHARP, 2015). </w:t>
+        <w:t xml:space="preserve"> (PREECE, ROGERS e SHARP, 2015). </w:t>
       </w:r>
     </w:p>
     <w:p>
@@ -2061,23 +2045,7 @@
           <w:rFonts w:ascii="Arial" w:hAnsi="Arial" w:cs="Arial"/>
           <w:color w:val="000000"/>
         </w:rPr>
-        <w:t xml:space="preserve">Objetivo: Seu foco no momento é a sua graduação que está em fase de conclusão. Além disso, ela deseja realizar uma de suas metas, se tornar campeã Brasileira de </w:t>
-      </w:r>
-      <w:proofErr w:type="spellStart"/>
-      <w:r>
-        <w:rPr>
-          <w:rFonts w:ascii="Arial" w:hAnsi="Arial" w:cs="Arial"/>
-          <w:color w:val="000000"/>
-        </w:rPr>
-        <w:t>UFC</w:t>
-      </w:r>
-      <w:proofErr w:type="spellEnd"/>
-      <w:r>
-        <w:rPr>
-          <w:rFonts w:ascii="Arial" w:hAnsi="Arial" w:cs="Arial"/>
-          <w:color w:val="000000"/>
-        </w:rPr>
-        <w:t xml:space="preserve"> </w:t>
+        <w:t xml:space="preserve">Objetivo: Seu foco no momento é a sua graduação que está em fase de conclusão. Além disso, ela deseja realizar uma de suas metas, se tornar campeã Brasileira de UFC </w:t>
       </w:r>
       <w:proofErr w:type="spellStart"/>
       <w:r>
@@ -2129,6 +2097,56 @@
         </w:rPr>
         <w:t xml:space="preserve">Joana inicia mais um dia de treino ela observa em um computador disponível na academia qual será o seu cronograma de treino e acaba por verificar que o vencimento se seu pacote está próximo por um aviso assim que ela acessa o mesmo. Após verificar seu treino Joana vai para os aparelhos correspondentes e malha arduamente pois o grande dia da sua competição está se aproximando. </w:t>
       </w:r>
+    </w:p>
+    <w:p>
+      <w:pPr>
+        <w:spacing w:before="240"/>
+        <w:jc w:val="both"/>
+        <w:rPr>
+          <w:rFonts w:ascii="Arial" w:hAnsi="Arial" w:cs="Arial"/>
+          <w:color w:val="000000"/>
+        </w:rPr>
+      </w:pPr>
+    </w:p>
+    <w:p>
+      <w:pPr>
+        <w:spacing w:before="240"/>
+        <w:jc w:val="both"/>
+        <w:rPr>
+          <w:rFonts w:ascii="Arial" w:hAnsi="Arial" w:cs="Arial"/>
+          <w:color w:val="000000"/>
+        </w:rPr>
+      </w:pPr>
+    </w:p>
+    <w:p>
+      <w:pPr>
+        <w:spacing w:before="240"/>
+        <w:jc w:val="both"/>
+        <w:rPr>
+          <w:rFonts w:ascii="Arial" w:hAnsi="Arial" w:cs="Arial"/>
+          <w:color w:val="000000"/>
+        </w:rPr>
+      </w:pPr>
+    </w:p>
+    <w:p>
+      <w:pPr>
+        <w:spacing w:before="240"/>
+        <w:jc w:val="both"/>
+        <w:rPr>
+          <w:rFonts w:ascii="Arial" w:hAnsi="Arial" w:cs="Arial"/>
+          <w:color w:val="000000"/>
+        </w:rPr>
+      </w:pPr>
+    </w:p>
+    <w:p>
+      <w:pPr>
+        <w:spacing w:before="240"/>
+        <w:jc w:val="both"/>
+        <w:rPr>
+          <w:rFonts w:ascii="Arial" w:hAnsi="Arial" w:cs="Arial"/>
+          <w:color w:val="000000"/>
+        </w:rPr>
+      </w:pPr>
     </w:p>
     <w:p>
       <w:pPr>
@@ -2138,6 +2156,7 @@
         <w:jc w:val="left"/>
       </w:pPr>
       <w:r>
+        <w:lastRenderedPageBreak/>
         <w:t>2.3 DESCRIÇÃO DO CENÁRIO do perfil funcional</w:t>
       </w:r>
     </w:p>
@@ -2173,7 +2192,6 @@
           <w:noProof/>
           <w:color w:val="000000"/>
         </w:rPr>
-        <w:lastRenderedPageBreak/>
         <w:drawing>
           <wp:anchor distT="0" distB="0" distL="114300" distR="114300" simplePos="0" relativeHeight="251663360" behindDoc="0" locked="0" layoutInCell="1" allowOverlap="1" wp14:anchorId="7056306D" wp14:editId="57723DEE">
             <wp:simplePos x="0" y="0"/>
@@ -2557,7 +2575,15 @@
           <w:rFonts w:ascii="Arial" w:hAnsi="Arial" w:cs="Arial"/>
           <w:color w:val="000000"/>
         </w:rPr>
-        <w:t>e com elas em mãos faz o login no sistema e começa a lançar</w:t>
+        <w:t xml:space="preserve">e com elas em mãos faz o login no sistema e começa a </w:t>
+      </w:r>
+      <w:r>
+        <w:rPr>
+          <w:rFonts w:ascii="Arial" w:hAnsi="Arial" w:cs="Arial"/>
+          <w:color w:val="000000"/>
+        </w:rPr>
+        <w:lastRenderedPageBreak/>
+        <w:t>lançar</w:t>
       </w:r>
       <w:r>
         <w:rPr>
@@ -2607,7 +2633,6 @@
       <w:bookmarkStart w:id="9" w:name="_Toc6239572"/>
       <w:bookmarkStart w:id="10" w:name="_Toc6314064"/>
       <w:r>
-        <w:lastRenderedPageBreak/>
         <w:t>3</w:t>
       </w:r>
       <w:r>
@@ -2703,14 +2728,12 @@
         </w:rPr>
         <w:t xml:space="preserve">, consiste na técnica </w:t>
       </w:r>
-      <w:proofErr w:type="spellStart"/>
       <w:r>
         <w:rPr>
           <w:rFonts w:ascii="Arial" w:hAnsi="Arial" w:cs="Arial"/>
         </w:rPr>
         <w:t>CTT</w:t>
       </w:r>
-      <w:proofErr w:type="spellEnd"/>
       <w:r>
         <w:rPr>
           <w:rFonts w:ascii="Arial" w:hAnsi="Arial" w:cs="Arial"/>
@@ -2832,6 +2855,76 @@
       <w:bookmarkStart w:id="12" w:name="_Toc50991908"/>
       <w:bookmarkStart w:id="13" w:name="_Toc6239573"/>
       <w:r>
+        <w:rPr>
+          <w:noProof/>
+        </w:rPr>
+        <w:drawing>
+          <wp:inline distT="0" distB="0" distL="0" distR="0" wp14:anchorId="1865A2EA" wp14:editId="3E3C6287">
+            <wp:extent cx="5760720" cy="2981325"/>
+            <wp:effectExtent l="0" t="0" r="0" b="9525"/>
+            <wp:docPr id="5" name="Imagem 5"/>
+            <wp:cNvGraphicFramePr>
+              <a:graphicFrameLocks xmlns:a="http://schemas.openxmlformats.org/drawingml/2006/main" noChangeAspect="1"/>
+            </wp:cNvGraphicFramePr>
+            <a:graphic xmlns:a="http://schemas.openxmlformats.org/drawingml/2006/main">
+              <a:graphicData uri="http://schemas.openxmlformats.org/drawingml/2006/picture">
+                <pic:pic xmlns:pic="http://schemas.openxmlformats.org/drawingml/2006/picture">
+                  <pic:nvPicPr>
+                    <pic:cNvPr id="5" name="REPRESENTAÇÃO CTT.jpeg"/>
+                    <pic:cNvPicPr/>
+                  </pic:nvPicPr>
+                  <pic:blipFill>
+                    <a:blip r:embed="rId16">
+                      <a:extLst>
+                        <a:ext uri="{28A0092B-C50C-407E-A947-70E740481C1C}">
+                          <a14:useLocalDpi xmlns:a14="http://schemas.microsoft.com/office/drawing/2010/main" val="0"/>
+                        </a:ext>
+                      </a:extLst>
+                    </a:blip>
+                    <a:stretch>
+                      <a:fillRect/>
+                    </a:stretch>
+                  </pic:blipFill>
+                  <pic:spPr>
+                    <a:xfrm>
+                      <a:off x="0" y="0"/>
+                      <a:ext cx="5760720" cy="2981325"/>
+                    </a:xfrm>
+                    <a:prstGeom prst="rect">
+                      <a:avLst/>
+                    </a:prstGeom>
+                  </pic:spPr>
+                </pic:pic>
+              </a:graphicData>
+            </a:graphic>
+          </wp:inline>
+        </w:drawing>
+      </w:r>
+    </w:p>
+    <w:p>
+      <w:pPr>
+        <w:jc w:val="center"/>
+      </w:pPr>
+      <w:r>
+        <w:t xml:space="preserve">Link do </w:t>
+      </w:r>
+      <w:proofErr w:type="spellStart"/>
+      <w:r>
+        <w:t>svg</w:t>
+      </w:r>
+      <w:proofErr w:type="spellEnd"/>
+      <w:r>
+        <w:t xml:space="preserve"> do diagrama acima: </w:t>
+      </w:r>
+      <w:r>
+        <w:t>https://drive.google.com/file/d/19FBRtnxIj</w:t>
+      </w:r>
+      <w:bookmarkStart w:id="14" w:name="_GoBack"/>
+      <w:bookmarkEnd w:id="14"/>
+      <w:r>
+        <w:t>BLZe1NcT59csfyVpXjmbali/view?usp=sharing</w:t>
+      </w:r>
+      <w:r>
         <w:br w:type="page"/>
       </w:r>
     </w:p>
@@ -2841,7 +2934,7 @@
         <w:spacing w:before="30" w:after="30"/>
         <w:jc w:val="left"/>
       </w:pPr>
-      <w:bookmarkStart w:id="14" w:name="_Toc6314065"/>
+      <w:bookmarkStart w:id="15" w:name="_Toc6314065"/>
       <w:r>
         <w:lastRenderedPageBreak/>
         <w:t>4</w:t>
@@ -2855,7 +2948,7 @@
         <w:t>ESTABELECIMENTO DOS REQUISITOS</w:t>
       </w:r>
       <w:bookmarkEnd w:id="13"/>
-      <w:bookmarkEnd w:id="14"/>
+      <w:bookmarkEnd w:id="15"/>
     </w:p>
     <w:p/>
     <w:p>
@@ -2917,7 +3010,7 @@
         <w:spacing w:before="30" w:after="30"/>
         <w:contextualSpacing/>
       </w:pPr>
-      <w:bookmarkStart w:id="15" w:name="_Toc6314066"/>
+      <w:bookmarkStart w:id="16" w:name="_Toc6314066"/>
       <w:r>
         <w:t xml:space="preserve">4.1 </w:t>
       </w:r>
@@ -2927,7 +3020,7 @@
       <w:r>
         <w:t>S</w:t>
       </w:r>
-      <w:bookmarkEnd w:id="15"/>
+      <w:bookmarkEnd w:id="16"/>
     </w:p>
     <w:p/>
     <w:p>
@@ -6487,13 +6580,7 @@
               <w:rPr>
                 <w:rFonts w:ascii="Arial" w:hAnsi="Arial" w:cs="Arial"/>
               </w:rPr>
-              <w:t>Professores</w:t>
-            </w:r>
-            <w:r>
-              <w:rPr>
-                <w:rFonts w:ascii="Arial" w:hAnsi="Arial" w:cs="Arial"/>
-              </w:rPr>
-              <w:t xml:space="preserve"> da Academia.</w:t>
+              <w:t>Professores da Academia.</w:t>
             </w:r>
           </w:p>
         </w:tc>
@@ -6728,7 +6815,7 @@
           <w:color w:val="000000"/>
         </w:rPr>
       </w:pPr>
-      <w:bookmarkStart w:id="16" w:name="_Toc6239575"/>
+      <w:bookmarkStart w:id="17" w:name="_Toc6239575"/>
     </w:p>
     <w:p>
       <w:pPr>
@@ -6740,7 +6827,7 @@
           <w:color w:val="000000"/>
         </w:rPr>
       </w:pPr>
-      <w:bookmarkStart w:id="17" w:name="_Toc6314067"/>
+      <w:bookmarkStart w:id="18" w:name="_Toc6314067"/>
       <w:r>
         <w:rPr>
           <w:rFonts w:cs="Arial"/>
@@ -6755,8 +6842,8 @@
         </w:rPr>
         <w:t>Requisitos Não-Funcionais</w:t>
       </w:r>
-      <w:bookmarkEnd w:id="16"/>
       <w:bookmarkEnd w:id="17"/>
+      <w:bookmarkEnd w:id="18"/>
     </w:p>
     <w:p/>
     <w:p>
@@ -6810,8 +6897,6 @@
           <w:rFonts w:ascii="Arial" w:hAnsi="Arial" w:cs="Arial"/>
         </w:rPr>
       </w:pPr>
-      <w:bookmarkStart w:id="18" w:name="_GoBack"/>
-      <w:bookmarkEnd w:id="18"/>
     </w:p>
     <w:tbl>
       <w:tblPr>
@@ -8095,14 +8180,6 @@
         </w:rPr>
       </w:pPr>
     </w:p>
-    <w:p>
-      <w:pPr>
-        <w:jc w:val="both"/>
-        <w:rPr>
-          <w:rFonts w:ascii="Arial" w:hAnsi="Arial" w:cs="Arial"/>
-        </w:rPr>
-      </w:pPr>
-    </w:p>
     <w:tbl>
       <w:tblPr>
         <w:tblStyle w:val="Tabelacomgrade"/>
@@ -8817,7 +8894,6 @@
               <w:rPr>
                 <w:rFonts w:ascii="Arial" w:hAnsi="Arial" w:cs="Arial"/>
               </w:rPr>
-              <w:lastRenderedPageBreak/>
               <w:t xml:space="preserve">Histórico </w:t>
             </w:r>
             <w:r>
@@ -8909,7 +8985,7 @@
       <w:bookmarkEnd w:id="19"/>
     </w:p>
     <w:sectPr>
-      <w:headerReference w:type="first" r:id="rId16"/>
+      <w:headerReference w:type="first" r:id="rId17"/>
       <w:pgSz w:w="11907" w:h="16840" w:code="9"/>
       <w:pgMar w:top="1701" w:right="1134" w:bottom="1134" w:left="1701" w:header="1134" w:footer="1021" w:gutter="0"/>
       <w:cols w:space="708"/>
@@ -8921,7 +8997,7 @@
 </file>
 
 <file path=word/endnotes.xml><?xml version="1.0" encoding="utf-8"?>
-<w:endnotes xmlns:wpc="http://schemas.microsoft.com/office/word/2010/wordprocessingCanvas" xmlns:mc="http://schemas.openxmlformats.org/markup-compatibility/2006" xmlns:o="urn:schemas-microsoft-com:office:office" xmlns:r="http://schemas.openxmlformats.org/officeDocument/2006/relationships" xmlns:m="http://schemas.openxmlformats.org/officeDocument/2006/math" xmlns:v="urn:schemas-microsoft-com:vml" xmlns:wp14="http://schemas.microsoft.com/office/word/2010/wordprocessingDrawing" xmlns:wp="http://schemas.openxmlformats.org/drawingml/2006/wordprocessingDrawing" xmlns:w10="urn:schemas-microsoft-com:office:word" xmlns:w="http://schemas.openxmlformats.org/wordprocessingml/2006/main" xmlns:w14="http://schemas.microsoft.com/office/word/2010/wordml" xmlns:w15="http://schemas.microsoft.com/office/word/2012/wordml" xmlns:wpg="http://schemas.microsoft.com/office/word/2010/wordprocessingGroup" xmlns:wpi="http://schemas.microsoft.com/office/word/2010/wordprocessingInk" xmlns:wne="http://schemas.microsoft.com/office/word/2006/wordml" xmlns:wps="http://schemas.microsoft.com/office/word/2010/wordprocessingShape" mc:Ignorable="w14 w15 wp14">
+<w:endnotes xmlns:wpc="http://schemas.microsoft.com/office/word/2010/wordprocessingCanvas" xmlns:cx="http://schemas.microsoft.com/office/drawing/2014/chartex" xmlns:mc="http://schemas.openxmlformats.org/markup-compatibility/2006" xmlns:o="urn:schemas-microsoft-com:office:office" xmlns:r="http://schemas.openxmlformats.org/officeDocument/2006/relationships" xmlns:m="http://schemas.openxmlformats.org/officeDocument/2006/math" xmlns:v="urn:schemas-microsoft-com:vml" xmlns:wp14="http://schemas.microsoft.com/office/word/2010/wordprocessingDrawing" xmlns:wp="http://schemas.openxmlformats.org/drawingml/2006/wordprocessingDrawing" xmlns:w10="urn:schemas-microsoft-com:office:word" xmlns:w="http://schemas.openxmlformats.org/wordprocessingml/2006/main" xmlns:w14="http://schemas.microsoft.com/office/word/2010/wordml" xmlns:w15="http://schemas.microsoft.com/office/word/2012/wordml" xmlns:w16se="http://schemas.microsoft.com/office/word/2015/wordml/symex" xmlns:wpg="http://schemas.microsoft.com/office/word/2010/wordprocessingGroup" xmlns:wpi="http://schemas.microsoft.com/office/word/2010/wordprocessingInk" xmlns:wne="http://schemas.microsoft.com/office/word/2006/wordml" xmlns:wps="http://schemas.microsoft.com/office/word/2010/wordprocessingShape" mc:Ignorable="w14 w15 w16se wp14">
   <w:endnote w:type="separator" w:id="-1">
     <w:p>
       <w:r>
@@ -8940,7 +9016,7 @@
 </file>
 
 <file path=word/footer1.xml><?xml version="1.0" encoding="utf-8"?>
-<w:ftr xmlns:wpc="http://schemas.microsoft.com/office/word/2010/wordprocessingCanvas" xmlns:mc="http://schemas.openxmlformats.org/markup-compatibility/2006" xmlns:o="urn:schemas-microsoft-com:office:office" xmlns:r="http://schemas.openxmlformats.org/officeDocument/2006/relationships" xmlns:m="http://schemas.openxmlformats.org/officeDocument/2006/math" xmlns:v="urn:schemas-microsoft-com:vml" xmlns:wp14="http://schemas.microsoft.com/office/word/2010/wordprocessingDrawing" xmlns:wp="http://schemas.openxmlformats.org/drawingml/2006/wordprocessingDrawing" xmlns:w10="urn:schemas-microsoft-com:office:word" xmlns:w="http://schemas.openxmlformats.org/wordprocessingml/2006/main" xmlns:w14="http://schemas.microsoft.com/office/word/2010/wordml" xmlns:w15="http://schemas.microsoft.com/office/word/2012/wordml" xmlns:wpg="http://schemas.microsoft.com/office/word/2010/wordprocessingGroup" xmlns:wpi="http://schemas.microsoft.com/office/word/2010/wordprocessingInk" xmlns:wne="http://schemas.microsoft.com/office/word/2006/wordml" xmlns:wps="http://schemas.microsoft.com/office/word/2010/wordprocessingShape" mc:Ignorable="w14 w15 wp14">
+<w:ftr xmlns:wpc="http://schemas.microsoft.com/office/word/2010/wordprocessingCanvas" xmlns:cx="http://schemas.microsoft.com/office/drawing/2014/chartex" xmlns:mc="http://schemas.openxmlformats.org/markup-compatibility/2006" xmlns:o="urn:schemas-microsoft-com:office:office" xmlns:r="http://schemas.openxmlformats.org/officeDocument/2006/relationships" xmlns:m="http://schemas.openxmlformats.org/officeDocument/2006/math" xmlns:v="urn:schemas-microsoft-com:vml" xmlns:wp14="http://schemas.microsoft.com/office/word/2010/wordprocessingDrawing" xmlns:wp="http://schemas.openxmlformats.org/drawingml/2006/wordprocessingDrawing" xmlns:w10="urn:schemas-microsoft-com:office:word" xmlns:w="http://schemas.openxmlformats.org/wordprocessingml/2006/main" xmlns:w14="http://schemas.microsoft.com/office/word/2010/wordml" xmlns:w15="http://schemas.microsoft.com/office/word/2012/wordml" xmlns:w16se="http://schemas.microsoft.com/office/word/2015/wordml/symex" xmlns:wpg="http://schemas.microsoft.com/office/word/2010/wordprocessingGroup" xmlns:wpi="http://schemas.microsoft.com/office/word/2010/wordprocessingInk" xmlns:wne="http://schemas.microsoft.com/office/word/2006/wordml" xmlns:wps="http://schemas.microsoft.com/office/word/2010/wordprocessingShape" mc:Ignorable="w14 w15 w16se wp14">
   <w:p>
     <w:pPr>
       <w:pStyle w:val="Rodap"/>
@@ -8978,7 +9054,7 @@
 </file>
 
 <file path=word/footer2.xml><?xml version="1.0" encoding="utf-8"?>
-<w:ftr xmlns:wpc="http://schemas.microsoft.com/office/word/2010/wordprocessingCanvas" xmlns:mc="http://schemas.openxmlformats.org/markup-compatibility/2006" xmlns:o="urn:schemas-microsoft-com:office:office" xmlns:r="http://schemas.openxmlformats.org/officeDocument/2006/relationships" xmlns:m="http://schemas.openxmlformats.org/officeDocument/2006/math" xmlns:v="urn:schemas-microsoft-com:vml" xmlns:wp14="http://schemas.microsoft.com/office/word/2010/wordprocessingDrawing" xmlns:wp="http://schemas.openxmlformats.org/drawingml/2006/wordprocessingDrawing" xmlns:w10="urn:schemas-microsoft-com:office:word" xmlns:w="http://schemas.openxmlformats.org/wordprocessingml/2006/main" xmlns:w14="http://schemas.microsoft.com/office/word/2010/wordml" xmlns:w15="http://schemas.microsoft.com/office/word/2012/wordml" xmlns:wpg="http://schemas.microsoft.com/office/word/2010/wordprocessingGroup" xmlns:wpi="http://schemas.microsoft.com/office/word/2010/wordprocessingInk" xmlns:wne="http://schemas.microsoft.com/office/word/2006/wordml" xmlns:wps="http://schemas.microsoft.com/office/word/2010/wordprocessingShape" mc:Ignorable="w14 w15 wp14">
+<w:ftr xmlns:wpc="http://schemas.microsoft.com/office/word/2010/wordprocessingCanvas" xmlns:cx="http://schemas.microsoft.com/office/drawing/2014/chartex" xmlns:mc="http://schemas.openxmlformats.org/markup-compatibility/2006" xmlns:o="urn:schemas-microsoft-com:office:office" xmlns:r="http://schemas.openxmlformats.org/officeDocument/2006/relationships" xmlns:m="http://schemas.openxmlformats.org/officeDocument/2006/math" xmlns:v="urn:schemas-microsoft-com:vml" xmlns:wp14="http://schemas.microsoft.com/office/word/2010/wordprocessingDrawing" xmlns:wp="http://schemas.openxmlformats.org/drawingml/2006/wordprocessingDrawing" xmlns:w10="urn:schemas-microsoft-com:office:word" xmlns:w="http://schemas.openxmlformats.org/wordprocessingml/2006/main" xmlns:w14="http://schemas.microsoft.com/office/word/2010/wordml" xmlns:w15="http://schemas.microsoft.com/office/word/2012/wordml" xmlns:w16se="http://schemas.microsoft.com/office/word/2015/wordml/symex" xmlns:wpg="http://schemas.microsoft.com/office/word/2010/wordprocessingGroup" xmlns:wpi="http://schemas.microsoft.com/office/word/2010/wordprocessingInk" xmlns:wne="http://schemas.microsoft.com/office/word/2006/wordml" xmlns:wps="http://schemas.microsoft.com/office/word/2010/wordprocessingShape" mc:Ignorable="w14 w15 w16se wp14">
   <w:p>
     <w:pPr>
       <w:pStyle w:val="Rodap"/>
@@ -8989,7 +9065,7 @@
 </file>
 
 <file path=word/footnotes.xml><?xml version="1.0" encoding="utf-8"?>
-<w:footnotes xmlns:wpc="http://schemas.microsoft.com/office/word/2010/wordprocessingCanvas" xmlns:mc="http://schemas.openxmlformats.org/markup-compatibility/2006" xmlns:o="urn:schemas-microsoft-com:office:office" xmlns:r="http://schemas.openxmlformats.org/officeDocument/2006/relationships" xmlns:m="http://schemas.openxmlformats.org/officeDocument/2006/math" xmlns:v="urn:schemas-microsoft-com:vml" xmlns:wp14="http://schemas.microsoft.com/office/word/2010/wordprocessingDrawing" xmlns:wp="http://schemas.openxmlformats.org/drawingml/2006/wordprocessingDrawing" xmlns:w10="urn:schemas-microsoft-com:office:word" xmlns:w="http://schemas.openxmlformats.org/wordprocessingml/2006/main" xmlns:w14="http://schemas.microsoft.com/office/word/2010/wordml" xmlns:w15="http://schemas.microsoft.com/office/word/2012/wordml" xmlns:wpg="http://schemas.microsoft.com/office/word/2010/wordprocessingGroup" xmlns:wpi="http://schemas.microsoft.com/office/word/2010/wordprocessingInk" xmlns:wne="http://schemas.microsoft.com/office/word/2006/wordml" xmlns:wps="http://schemas.microsoft.com/office/word/2010/wordprocessingShape" mc:Ignorable="w14 w15 wp14">
+<w:footnotes xmlns:wpc="http://schemas.microsoft.com/office/word/2010/wordprocessingCanvas" xmlns:cx="http://schemas.microsoft.com/office/drawing/2014/chartex" xmlns:mc="http://schemas.openxmlformats.org/markup-compatibility/2006" xmlns:o="urn:schemas-microsoft-com:office:office" xmlns:r="http://schemas.openxmlformats.org/officeDocument/2006/relationships" xmlns:m="http://schemas.openxmlformats.org/officeDocument/2006/math" xmlns:v="urn:schemas-microsoft-com:vml" xmlns:wp14="http://schemas.microsoft.com/office/word/2010/wordprocessingDrawing" xmlns:wp="http://schemas.openxmlformats.org/drawingml/2006/wordprocessingDrawing" xmlns:w10="urn:schemas-microsoft-com:office:word" xmlns:w="http://schemas.openxmlformats.org/wordprocessingml/2006/main" xmlns:w14="http://schemas.microsoft.com/office/word/2010/wordml" xmlns:w15="http://schemas.microsoft.com/office/word/2012/wordml" xmlns:w16se="http://schemas.microsoft.com/office/word/2015/wordml/symex" xmlns:wpg="http://schemas.microsoft.com/office/word/2010/wordprocessingGroup" xmlns:wpi="http://schemas.microsoft.com/office/word/2010/wordprocessingInk" xmlns:wne="http://schemas.microsoft.com/office/word/2006/wordml" xmlns:wps="http://schemas.microsoft.com/office/word/2010/wordprocessingShape" mc:Ignorable="w14 w15 w16se wp14">
   <w:footnote w:type="separator" w:id="-1">
     <w:p>
       <w:r>
@@ -9008,7 +9084,7 @@
 </file>
 
 <file path=word/header1.xml><?xml version="1.0" encoding="utf-8"?>
-<w:hdr xmlns:wpc="http://schemas.microsoft.com/office/word/2010/wordprocessingCanvas" xmlns:mc="http://schemas.openxmlformats.org/markup-compatibility/2006" xmlns:o="urn:schemas-microsoft-com:office:office" xmlns:r="http://schemas.openxmlformats.org/officeDocument/2006/relationships" xmlns:m="http://schemas.openxmlformats.org/officeDocument/2006/math" xmlns:v="urn:schemas-microsoft-com:vml" xmlns:wp14="http://schemas.microsoft.com/office/word/2010/wordprocessingDrawing" xmlns:wp="http://schemas.openxmlformats.org/drawingml/2006/wordprocessingDrawing" xmlns:w10="urn:schemas-microsoft-com:office:word" xmlns:w="http://schemas.openxmlformats.org/wordprocessingml/2006/main" xmlns:w14="http://schemas.microsoft.com/office/word/2010/wordml" xmlns:w15="http://schemas.microsoft.com/office/word/2012/wordml" xmlns:wpg="http://schemas.microsoft.com/office/word/2010/wordprocessingGroup" xmlns:wpi="http://schemas.microsoft.com/office/word/2010/wordprocessingInk" xmlns:wne="http://schemas.microsoft.com/office/word/2006/wordml" xmlns:wps="http://schemas.microsoft.com/office/word/2010/wordprocessingShape" mc:Ignorable="w14 w15 wp14">
+<w:hdr xmlns:wpc="http://schemas.microsoft.com/office/word/2010/wordprocessingCanvas" xmlns:cx="http://schemas.microsoft.com/office/drawing/2014/chartex" xmlns:mc="http://schemas.openxmlformats.org/markup-compatibility/2006" xmlns:o="urn:schemas-microsoft-com:office:office" xmlns:r="http://schemas.openxmlformats.org/officeDocument/2006/relationships" xmlns:m="http://schemas.openxmlformats.org/officeDocument/2006/math" xmlns:v="urn:schemas-microsoft-com:vml" xmlns:wp14="http://schemas.microsoft.com/office/word/2010/wordprocessingDrawing" xmlns:wp="http://schemas.openxmlformats.org/drawingml/2006/wordprocessingDrawing" xmlns:w10="urn:schemas-microsoft-com:office:word" xmlns:w="http://schemas.openxmlformats.org/wordprocessingml/2006/main" xmlns:w14="http://schemas.microsoft.com/office/word/2010/wordml" xmlns:w15="http://schemas.microsoft.com/office/word/2012/wordml" xmlns:w16se="http://schemas.microsoft.com/office/word/2015/wordml/symex" xmlns:wpg="http://schemas.microsoft.com/office/word/2010/wordprocessingGroup" xmlns:wpi="http://schemas.microsoft.com/office/word/2010/wordprocessingInk" xmlns:wne="http://schemas.microsoft.com/office/word/2006/wordml" xmlns:wps="http://schemas.microsoft.com/office/word/2010/wordprocessingShape" mc:Ignorable="w14 w15 w16se wp14">
   <w:p>
     <w:pPr>
       <w:pStyle w:val="Cabealho"/>
@@ -9046,7 +9122,7 @@
 </file>
 
 <file path=word/header2.xml><?xml version="1.0" encoding="utf-8"?>
-<w:hdr xmlns:wpc="http://schemas.microsoft.com/office/word/2010/wordprocessingCanvas" xmlns:mc="http://schemas.openxmlformats.org/markup-compatibility/2006" xmlns:o="urn:schemas-microsoft-com:office:office" xmlns:r="http://schemas.openxmlformats.org/officeDocument/2006/relationships" xmlns:m="http://schemas.openxmlformats.org/officeDocument/2006/math" xmlns:v="urn:schemas-microsoft-com:vml" xmlns:wp14="http://schemas.microsoft.com/office/word/2010/wordprocessingDrawing" xmlns:wp="http://schemas.openxmlformats.org/drawingml/2006/wordprocessingDrawing" xmlns:w10="urn:schemas-microsoft-com:office:word" xmlns:w="http://schemas.openxmlformats.org/wordprocessingml/2006/main" xmlns:w14="http://schemas.microsoft.com/office/word/2010/wordml" xmlns:w15="http://schemas.microsoft.com/office/word/2012/wordml" xmlns:wpg="http://schemas.microsoft.com/office/word/2010/wordprocessingGroup" xmlns:wpi="http://schemas.microsoft.com/office/word/2010/wordprocessingInk" xmlns:wne="http://schemas.microsoft.com/office/word/2006/wordml" xmlns:wps="http://schemas.microsoft.com/office/word/2010/wordprocessingShape" mc:Ignorable="w14 w15 wp14">
+<w:hdr xmlns:wpc="http://schemas.microsoft.com/office/word/2010/wordprocessingCanvas" xmlns:cx="http://schemas.microsoft.com/office/drawing/2014/chartex" xmlns:mc="http://schemas.openxmlformats.org/markup-compatibility/2006" xmlns:o="urn:schemas-microsoft-com:office:office" xmlns:r="http://schemas.openxmlformats.org/officeDocument/2006/relationships" xmlns:m="http://schemas.openxmlformats.org/officeDocument/2006/math" xmlns:v="urn:schemas-microsoft-com:vml" xmlns:wp14="http://schemas.microsoft.com/office/word/2010/wordprocessingDrawing" xmlns:wp="http://schemas.openxmlformats.org/drawingml/2006/wordprocessingDrawing" xmlns:w10="urn:schemas-microsoft-com:office:word" xmlns:w="http://schemas.openxmlformats.org/wordprocessingml/2006/main" xmlns:w14="http://schemas.microsoft.com/office/word/2010/wordml" xmlns:w15="http://schemas.microsoft.com/office/word/2012/wordml" xmlns:w16se="http://schemas.microsoft.com/office/word/2015/wordml/symex" xmlns:wpg="http://schemas.microsoft.com/office/word/2010/wordprocessingGroup" xmlns:wpi="http://schemas.microsoft.com/office/word/2010/wordprocessingInk" xmlns:wne="http://schemas.microsoft.com/office/word/2006/wordml" xmlns:wps="http://schemas.microsoft.com/office/word/2010/wordprocessingShape" mc:Ignorable="w14 w15 w16se wp14">
   <w:p>
     <w:pPr>
       <w:pStyle w:val="Cabealho"/>
@@ -9078,7 +9154,7 @@
         <w:rStyle w:val="Nmerodepgina"/>
         <w:noProof/>
       </w:rPr>
-      <w:t>17</w:t>
+      <w:t>20</w:t>
     </w:r>
     <w:r>
       <w:rPr>
@@ -9097,7 +9173,7 @@
 </file>
 
 <file path=word/header3.xml><?xml version="1.0" encoding="utf-8"?>
-<w:hdr xmlns:wpc="http://schemas.microsoft.com/office/word/2010/wordprocessingCanvas" xmlns:mc="http://schemas.openxmlformats.org/markup-compatibility/2006" xmlns:o="urn:schemas-microsoft-com:office:office" xmlns:r="http://schemas.openxmlformats.org/officeDocument/2006/relationships" xmlns:m="http://schemas.openxmlformats.org/officeDocument/2006/math" xmlns:v="urn:schemas-microsoft-com:vml" xmlns:wp14="http://schemas.microsoft.com/office/word/2010/wordprocessingDrawing" xmlns:wp="http://schemas.openxmlformats.org/drawingml/2006/wordprocessingDrawing" xmlns:w10="urn:schemas-microsoft-com:office:word" xmlns:w="http://schemas.openxmlformats.org/wordprocessingml/2006/main" xmlns:w14="http://schemas.microsoft.com/office/word/2010/wordml" xmlns:w15="http://schemas.microsoft.com/office/word/2012/wordml" xmlns:wpg="http://schemas.microsoft.com/office/word/2010/wordprocessingGroup" xmlns:wpi="http://schemas.microsoft.com/office/word/2010/wordprocessingInk" xmlns:wne="http://schemas.microsoft.com/office/word/2006/wordml" xmlns:wps="http://schemas.microsoft.com/office/word/2010/wordprocessingShape" mc:Ignorable="w14 w15 wp14">
+<w:hdr xmlns:wpc="http://schemas.microsoft.com/office/word/2010/wordprocessingCanvas" xmlns:cx="http://schemas.microsoft.com/office/drawing/2014/chartex" xmlns:mc="http://schemas.openxmlformats.org/markup-compatibility/2006" xmlns:o="urn:schemas-microsoft-com:office:office" xmlns:r="http://schemas.openxmlformats.org/officeDocument/2006/relationships" xmlns:m="http://schemas.openxmlformats.org/officeDocument/2006/math" xmlns:v="urn:schemas-microsoft-com:vml" xmlns:wp14="http://schemas.microsoft.com/office/word/2010/wordprocessingDrawing" xmlns:wp="http://schemas.openxmlformats.org/drawingml/2006/wordprocessingDrawing" xmlns:w10="urn:schemas-microsoft-com:office:word" xmlns:w="http://schemas.openxmlformats.org/wordprocessingml/2006/main" xmlns:w14="http://schemas.microsoft.com/office/word/2010/wordml" xmlns:w15="http://schemas.microsoft.com/office/word/2012/wordml" xmlns:w16se="http://schemas.microsoft.com/office/word/2015/wordml/symex" xmlns:wpg="http://schemas.microsoft.com/office/word/2010/wordprocessingGroup" xmlns:wpi="http://schemas.microsoft.com/office/word/2010/wordprocessingInk" xmlns:wne="http://schemas.microsoft.com/office/word/2006/wordml" xmlns:wps="http://schemas.microsoft.com/office/word/2010/wordprocessingShape" mc:Ignorable="w14 w15 w16se wp14">
   <w:p>
     <w:pPr>
       <w:pStyle w:val="Cabealho"/>
@@ -9107,7 +9183,7 @@
 </file>
 
 <file path=word/numbering.xml><?xml version="1.0" encoding="utf-8"?>
-<w:numbering xmlns:wpc="http://schemas.microsoft.com/office/word/2010/wordprocessingCanvas" xmlns:mc="http://schemas.openxmlformats.org/markup-compatibility/2006" xmlns:o="urn:schemas-microsoft-com:office:office" xmlns:r="http://schemas.openxmlformats.org/officeDocument/2006/relationships" xmlns:m="http://schemas.openxmlformats.org/officeDocument/2006/math" xmlns:v="urn:schemas-microsoft-com:vml" xmlns:wp14="http://schemas.microsoft.com/office/word/2010/wordprocessingDrawing" xmlns:wp="http://schemas.openxmlformats.org/drawingml/2006/wordprocessingDrawing" xmlns:w10="urn:schemas-microsoft-com:office:word" xmlns:w="http://schemas.openxmlformats.org/wordprocessingml/2006/main" xmlns:w14="http://schemas.microsoft.com/office/word/2010/wordml" xmlns:w15="http://schemas.microsoft.com/office/word/2012/wordml" xmlns:wpg="http://schemas.microsoft.com/office/word/2010/wordprocessingGroup" xmlns:wpi="http://schemas.microsoft.com/office/word/2010/wordprocessingInk" xmlns:wne="http://schemas.microsoft.com/office/word/2006/wordml" xmlns:wps="http://schemas.microsoft.com/office/word/2010/wordprocessingShape" mc:Ignorable="w14 w15 wp14">
+<w:numbering xmlns:wpc="http://schemas.microsoft.com/office/word/2010/wordprocessingCanvas" xmlns:cx="http://schemas.microsoft.com/office/drawing/2014/chartex" xmlns:mc="http://schemas.openxmlformats.org/markup-compatibility/2006" xmlns:o="urn:schemas-microsoft-com:office:office" xmlns:r="http://schemas.openxmlformats.org/officeDocument/2006/relationships" xmlns:m="http://schemas.openxmlformats.org/officeDocument/2006/math" xmlns:v="urn:schemas-microsoft-com:vml" xmlns:wp14="http://schemas.microsoft.com/office/word/2010/wordprocessingDrawing" xmlns:wp="http://schemas.openxmlformats.org/drawingml/2006/wordprocessingDrawing" xmlns:w10="urn:schemas-microsoft-com:office:word" xmlns:w="http://schemas.openxmlformats.org/wordprocessingml/2006/main" xmlns:w14="http://schemas.microsoft.com/office/word/2010/wordml" xmlns:w15="http://schemas.microsoft.com/office/word/2012/wordml" xmlns:w16se="http://schemas.microsoft.com/office/word/2015/wordml/symex" xmlns:wpg="http://schemas.microsoft.com/office/word/2010/wordprocessingGroup" xmlns:wpi="http://schemas.microsoft.com/office/word/2010/wordprocessingInk" xmlns:wne="http://schemas.microsoft.com/office/word/2006/wordml" xmlns:wps="http://schemas.microsoft.com/office/word/2010/wordprocessingShape" mc:Ignorable="w14 w15 w16se wp14">
   <w:abstractNum w:abstractNumId="0" w15:restartNumberingAfterBreak="0">
     <w:nsid w:val="0BFB3DDF"/>
     <w:multiLevelType w:val="multilevel"/>
@@ -9727,7 +9803,7 @@
 </file>
 
 <file path=word/styles.xml><?xml version="1.0" encoding="utf-8"?>
-<w:styles xmlns:mc="http://schemas.openxmlformats.org/markup-compatibility/2006" xmlns:r="http://schemas.openxmlformats.org/officeDocument/2006/relationships" xmlns:w="http://schemas.openxmlformats.org/wordprocessingml/2006/main" xmlns:w14="http://schemas.microsoft.com/office/word/2010/wordml" xmlns:w15="http://schemas.microsoft.com/office/word/2012/wordml" mc:Ignorable="w14 w15">
+<w:styles xmlns:mc="http://schemas.openxmlformats.org/markup-compatibility/2006" xmlns:r="http://schemas.openxmlformats.org/officeDocument/2006/relationships" xmlns:w="http://schemas.openxmlformats.org/wordprocessingml/2006/main" xmlns:w14="http://schemas.microsoft.com/office/word/2010/wordml" xmlns:w15="http://schemas.microsoft.com/office/word/2012/wordml" xmlns:w16se="http://schemas.microsoft.com/office/word/2015/wordml/symex" mc:Ignorable="w14 w15 w16se">
   <w:docDefaults>
     <w:rPrDefault>
       <w:rPr>
@@ -10891,7 +10967,7 @@
 </file>
 
 <file path=customXml/itemProps1.xml><?xml version="1.0" encoding="utf-8"?>
-<ds:datastoreItem xmlns:ds="http://schemas.openxmlformats.org/officeDocument/2006/customXml" ds:itemID="{37D57F00-BB16-48ED-9BD8-5CBC0D44B20B}">
+<ds:datastoreItem xmlns:ds="http://schemas.openxmlformats.org/officeDocument/2006/customXml" ds:itemID="{D5EE5453-1E90-4972-854F-02BEA8A618EC}">
   <ds:schemaRefs>
     <ds:schemaRef ds:uri="http://schemas.openxmlformats.org/officeDocument/2006/bibliography"/>
   </ds:schemaRefs>

</xml_diff>

<commit_message>
1ª Versão final pronta
Alteração de requisito para não alterar mais alunos confirmada.
</commit_message>
<xml_diff>
--- a/PROCESSO DE DESIGN DE INTERAÇÃO DO SISTEMA SMART-FIT.docx
+++ b/PROCESSO DE DESIGN DE INTERAÇÃO DO SISTEMA SMART-FIT.docx
@@ -3167,13 +3167,6 @@
               </w:rPr>
               <w:t xml:space="preserve"> #:</w:t>
             </w:r>
-            <w:r>
-              <w:rPr>
-                <w:rFonts w:ascii="Arial" w:hAnsi="Arial" w:cs="Arial"/>
-                <w:b/>
-              </w:rPr>
-              <w:t>-Após a análise de tarefas-</w:t>
-            </w:r>
           </w:p>
         </w:tc>
       </w:tr>
@@ -3402,7 +3395,6 @@
               <w:rPr>
                 <w:rFonts w:ascii="Arial" w:hAnsi="Arial" w:cs="Arial"/>
               </w:rPr>
-              <w:lastRenderedPageBreak/>
               <w:t>Dependências:</w:t>
             </w:r>
             <w:r>
@@ -3457,6 +3449,7 @@
               <w:rPr>
                 <w:rFonts w:ascii="Arial" w:hAnsi="Arial" w:cs="Arial"/>
               </w:rPr>
+              <w:lastRenderedPageBreak/>
               <w:t>Materiais de suporte</w:t>
             </w:r>
             <w:r>
@@ -3698,7 +3691,19 @@
               <w:rPr>
                 <w:rFonts w:ascii="Arial" w:eastAsia="Arial" w:hAnsi="Arial" w:cs="Arial"/>
               </w:rPr>
-              <w:t>O sistema deverá fazer o gerenciamento dos alunos da academia, fazendo a inclusão de novos alunos, edição de um aluno matriculado e exclusão de alunos que não pertencem mais a academia.</w:t>
+              <w:t>O sistema deverá fazer o gerenciamento dos alunos da academia, fazendo a inclusão de novos alunos, e</w:t>
+            </w:r>
+            <w:r>
+              <w:rPr>
+                <w:rFonts w:ascii="Arial" w:eastAsia="Arial" w:hAnsi="Arial" w:cs="Arial"/>
+              </w:rPr>
+              <w:t>dição de um aluno matriculado, definir ativos e inativos, mas não realizar exclusões para manter os registros e garantir poder estratégico</w:t>
+            </w:r>
+            <w:r>
+              <w:rPr>
+                <w:rFonts w:ascii="Arial" w:eastAsia="Arial" w:hAnsi="Arial" w:cs="Arial"/>
+              </w:rPr>
+              <w:t>.</w:t>
             </w:r>
           </w:p>
         </w:tc>
@@ -3984,6 +3989,14 @@
               </w:rPr>
               <w:t xml:space="preserve"> </w:t>
             </w:r>
+          </w:p>
+          <w:p>
+            <w:pPr>
+              <w:jc w:val="both"/>
+              <w:rPr>
+                <w:rFonts w:ascii="Arial" w:hAnsi="Arial" w:cs="Arial"/>
+              </w:rPr>
+            </w:pPr>
             <w:r>
               <w:rPr>
                 <w:rFonts w:ascii="Arial" w:hAnsi="Arial" w:cs="Arial"/>
@@ -3991,6 +4004,20 @@
               <w:t>Requisito levantada pela equipe de desenvolvimento, no dia 17 de abril de 2019.</w:t>
             </w:r>
           </w:p>
+          <w:p>
+            <w:pPr>
+              <w:jc w:val="both"/>
+              <w:rPr>
+                <w:rFonts w:ascii="Arial" w:hAnsi="Arial" w:cs="Arial"/>
+              </w:rPr>
+            </w:pPr>
+            <w:r>
+              <w:rPr>
+                <w:rFonts w:ascii="Arial" w:hAnsi="Arial" w:cs="Arial"/>
+              </w:rPr>
+              <w:t>Requisito alterado para não excluir mais alunos, no dia 19 de abril de 2019.</w:t>
+            </w:r>
+          </w:p>
         </w:tc>
       </w:tr>
     </w:tbl>
@@ -4049,6 +4076,16 @@
           <w:rFonts w:ascii="Arial" w:hAnsi="Arial" w:cs="Arial"/>
         </w:rPr>
       </w:pPr>
+    </w:p>
+    <w:p>
+      <w:pPr>
+        <w:jc w:val="both"/>
+        <w:rPr>
+          <w:rFonts w:ascii="Arial" w:hAnsi="Arial" w:cs="Arial"/>
+        </w:rPr>
+      </w:pPr>
+      <w:bookmarkStart w:id="16" w:name="_GoBack"/>
+      <w:bookmarkEnd w:id="16"/>
     </w:p>
     <w:p>
       <w:pPr>
@@ -4086,7 +4123,6 @@
               <w:rPr>
                 <w:rFonts w:ascii="Arial" w:hAnsi="Arial" w:cs="Arial"/>
               </w:rPr>
-              <w:lastRenderedPageBreak/>
               <w:t>Requisito #: 03</w:t>
             </w:r>
           </w:p>
@@ -4727,6 +4763,7 @@
               <w:rPr>
                 <w:rFonts w:ascii="Arial" w:hAnsi="Arial" w:cs="Arial"/>
               </w:rPr>
+              <w:lastRenderedPageBreak/>
               <w:t>Dependências: nenhuma</w:t>
             </w:r>
           </w:p>
@@ -4769,7 +4806,6 @@
               <w:rPr>
                 <w:rFonts w:ascii="Arial" w:hAnsi="Arial" w:cs="Arial"/>
               </w:rPr>
-              <w:lastRenderedPageBreak/>
               <w:t>Materiais de suporte:</w:t>
             </w:r>
             <w:r>
@@ -6904,7 +6940,7 @@
           <w:color w:val="000000"/>
         </w:rPr>
       </w:pPr>
-      <w:bookmarkStart w:id="16" w:name="_Toc6239575"/>
+      <w:bookmarkStart w:id="17" w:name="_Toc6239575"/>
     </w:p>
     <w:p>
       <w:pPr>
@@ -6916,7 +6952,7 @@
           <w:color w:val="000000"/>
         </w:rPr>
       </w:pPr>
-      <w:bookmarkStart w:id="17" w:name="_Toc6314067"/>
+      <w:bookmarkStart w:id="18" w:name="_Toc6314067"/>
       <w:r>
         <w:rPr>
           <w:rFonts w:cs="Arial"/>
@@ -6931,8 +6967,8 @@
         </w:rPr>
         <w:t>Requisitos Não-Funcionais</w:t>
       </w:r>
-      <w:bookmarkEnd w:id="16"/>
       <w:bookmarkEnd w:id="17"/>
+      <w:bookmarkEnd w:id="18"/>
     </w:p>
     <w:p/>
     <w:p>
@@ -9027,11 +9063,11 @@
         <w:spacing w:before="30" w:after="30"/>
         <w:jc w:val="left"/>
       </w:pPr>
-      <w:bookmarkStart w:id="18" w:name="_Toc6314068"/>
+      <w:bookmarkStart w:id="19" w:name="_Toc6314068"/>
       <w:r>
         <w:t>5 CONSIDERAÇÕES FINAIS</w:t>
       </w:r>
-      <w:bookmarkEnd w:id="18"/>
+      <w:bookmarkEnd w:id="19"/>
     </w:p>
     <w:p/>
     <w:p>
@@ -9047,8 +9083,6 @@
         </w:rPr>
         <w:t>O presente documento mostrou todos os aspectos aos quais se propôs quanto a mostrar como o sistema será composto, seus requisitos, os perfis de usuários do domínio que entrarão em contato com o mesmo e principalmente o comportamento das tarefas que compõem o sistema.</w:t>
       </w:r>
-      <w:bookmarkStart w:id="19" w:name="_GoBack"/>
-      <w:bookmarkEnd w:id="19"/>
     </w:p>
     <w:sectPr>
       <w:headerReference w:type="first" r:id="rId17"/>
@@ -9220,7 +9254,7 @@
         <w:rStyle w:val="Nmerodepgina"/>
         <w:noProof/>
       </w:rPr>
-      <w:t>20</w:t>
+      <w:t>12</w:t>
     </w:r>
     <w:r>
       <w:rPr>
@@ -11033,7 +11067,7 @@
 </file>
 
 <file path=customXml/itemProps1.xml><?xml version="1.0" encoding="utf-8"?>
-<ds:datastoreItem xmlns:ds="http://schemas.openxmlformats.org/officeDocument/2006/customXml" ds:itemID="{1E8B1ACA-89D1-4290-8B56-98620DF429AC}">
+<ds:datastoreItem xmlns:ds="http://schemas.openxmlformats.org/officeDocument/2006/customXml" ds:itemID="{9491D9F4-E65C-4618-B755-1019FF8DBA64}">
   <ds:schemaRefs>
     <ds:schemaRef ds:uri="http://schemas.openxmlformats.org/officeDocument/2006/bibliography"/>
   </ds:schemaRefs>

</xml_diff>

<commit_message>
Correção no nome do sistema
O nome presente no documento era de outro sistema.
</commit_message>
<xml_diff>
--- a/PROCESSO DE DESIGN DE INTERAÇÃO DO SISTEMA SMART-FIT.docx
+++ b/PROCESSO DE DESIGN DE INTERAÇÃO DO SISTEMA SMART-FIT.docx
@@ -552,16 +552,15 @@
           <w:rFonts w:ascii="Arial" w:hAnsi="Arial"/>
           <w:b/>
         </w:rPr>
-        <w:t>PROCESSO DE DESIGN DE INTERAÇÃO DO SISTEMA CRONOS</w:t>
-      </w:r>
-    </w:p>
-    <w:p>
-      <w:pPr>
+        <w:t xml:space="preserve">PROCESSO DE DESIGN DE INTERAÇÃO DO SISTEMA </w:t>
+      </w:r>
+      <w:r>
         <w:rPr>
           <w:rFonts w:ascii="Arial" w:hAnsi="Arial"/>
           <w:b/>
         </w:rPr>
-      </w:pPr>
+        <w:t>SMART-FIT</w:t>
+      </w:r>
     </w:p>
     <w:p>
       <w:pPr>
@@ -574,7 +573,6 @@
     </w:p>
     <w:p>
       <w:pPr>
-        <w:jc w:val="center"/>
         <w:rPr>
           <w:rFonts w:ascii="Arial" w:hAnsi="Arial"/>
           <w:b/>
@@ -592,6 +590,24 @@
     </w:p>
     <w:p>
       <w:pPr>
+        <w:jc w:val="center"/>
+        <w:rPr>
+          <w:rFonts w:ascii="Arial" w:hAnsi="Arial"/>
+          <w:b/>
+        </w:rPr>
+      </w:pPr>
+    </w:p>
+    <w:p>
+      <w:pPr>
+        <w:jc w:val="center"/>
+        <w:rPr>
+          <w:rFonts w:ascii="Arial" w:hAnsi="Arial"/>
+          <w:b/>
+        </w:rPr>
+      </w:pPr>
+    </w:p>
+    <w:p>
+      <w:pPr>
         <w:pStyle w:val="Recuodecorpodetexto"/>
         <w:ind w:left="4598"/>
       </w:pPr>
@@ -642,12 +658,6 @@
       <w:r>
         <w:t xml:space="preserve"> Araújo Costa Neto.</w:t>
       </w:r>
-    </w:p>
-    <w:p>
-      <w:pPr>
-        <w:pStyle w:val="Recuodecorpodetexto"/>
-        <w:ind w:left="4598"/>
-      </w:pPr>
     </w:p>
     <w:p>
       <w:pPr>
@@ -818,7 +828,7 @@
               <w:rPr>
                 <w:webHidden/>
               </w:rPr>
-              <w:t>4</w:t>
+              <w:t>3</w:t>
             </w:r>
             <w:r>
               <w:rPr>
@@ -879,7 +889,7 @@
               <w:rPr>
                 <w:webHidden/>
               </w:rPr>
-              <w:t>5</w:t>
+              <w:t>4</w:t>
             </w:r>
             <w:r>
               <w:rPr>
@@ -940,7 +950,7 @@
               <w:rPr>
                 <w:webHidden/>
               </w:rPr>
-              <w:t>6</w:t>
+              <w:t>9</w:t>
             </w:r>
             <w:r>
               <w:rPr>
@@ -1001,7 +1011,7 @@
               <w:rPr>
                 <w:webHidden/>
               </w:rPr>
-              <w:t>7</w:t>
+              <w:t>10</w:t>
             </w:r>
             <w:r>
               <w:rPr>
@@ -1062,7 +1072,7 @@
               <w:rPr>
                 <w:webHidden/>
               </w:rPr>
-              <w:t>7</w:t>
+              <w:t>10</w:t>
             </w:r>
             <w:r>
               <w:rPr>
@@ -1124,7 +1134,7 @@
               <w:rPr>
                 <w:webHidden/>
               </w:rPr>
-              <w:t>8</w:t>
+              <w:t>17</w:t>
             </w:r>
             <w:r>
               <w:rPr>
@@ -1185,7 +1195,7 @@
               <w:rPr>
                 <w:webHidden/>
               </w:rPr>
-              <w:t>10</w:t>
+              <w:t>20</w:t>
             </w:r>
             <w:r>
               <w:rPr>
@@ -1219,6 +1229,8 @@
       <w:r>
         <w:br w:type="page"/>
       </w:r>
+      <w:bookmarkStart w:id="2" w:name="_GoBack"/>
+      <w:bookmarkEnd w:id="2"/>
     </w:p>
     <w:p>
       <w:pPr>
@@ -1227,7 +1239,7 @@
         <w:contextualSpacing/>
         <w:jc w:val="left"/>
       </w:pPr>
-      <w:bookmarkStart w:id="2" w:name="_Toc6314062"/>
+      <w:bookmarkStart w:id="3" w:name="_Toc6314062"/>
       <w:r>
         <w:lastRenderedPageBreak/>
         <w:t xml:space="preserve">1 </w:t>
@@ -1237,7 +1249,7 @@
         <w:t>INTRODUÇÃO</w:t>
       </w:r>
       <w:bookmarkEnd w:id="1"/>
-      <w:bookmarkEnd w:id="2"/>
+      <w:bookmarkEnd w:id="3"/>
     </w:p>
     <w:p>
       <w:pPr>
@@ -1277,10 +1289,10 @@
         <w:contextualSpacing/>
         <w:jc w:val="left"/>
       </w:pPr>
-      <w:bookmarkStart w:id="3" w:name="_Toc27388235"/>
-      <w:bookmarkStart w:id="4" w:name="_Toc50991906"/>
-      <w:bookmarkStart w:id="5" w:name="_Toc6239571"/>
-      <w:bookmarkStart w:id="6" w:name="_Toc6314063"/>
+      <w:bookmarkStart w:id="4" w:name="_Toc27388235"/>
+      <w:bookmarkStart w:id="5" w:name="_Toc50991906"/>
+      <w:bookmarkStart w:id="6" w:name="_Toc6239571"/>
+      <w:bookmarkStart w:id="7" w:name="_Toc6314063"/>
       <w:r>
         <w:lastRenderedPageBreak/>
         <w:t>2</w:t>
@@ -1288,13 +1300,13 @@
       <w:r>
         <w:t xml:space="preserve"> </w:t>
       </w:r>
-      <w:bookmarkEnd w:id="3"/>
       <w:bookmarkEnd w:id="4"/>
+      <w:bookmarkEnd w:id="5"/>
       <w:r>
         <w:t>DESCRIÇÃO DOS CENÁRIOS</w:t>
       </w:r>
-      <w:bookmarkEnd w:id="5"/>
       <w:bookmarkEnd w:id="6"/>
+      <w:bookmarkEnd w:id="7"/>
     </w:p>
     <w:p>
       <w:pPr>
@@ -2632,23 +2644,23 @@
         <w:spacing w:before="30" w:after="0"/>
         <w:jc w:val="left"/>
       </w:pPr>
-      <w:bookmarkStart w:id="7" w:name="_Toc27388237"/>
-      <w:bookmarkStart w:id="8" w:name="_Toc50991907"/>
-      <w:bookmarkStart w:id="9" w:name="_Toc6239572"/>
-      <w:bookmarkStart w:id="10" w:name="_Toc6314064"/>
+      <w:bookmarkStart w:id="8" w:name="_Toc27388237"/>
+      <w:bookmarkStart w:id="9" w:name="_Toc50991907"/>
+      <w:bookmarkStart w:id="10" w:name="_Toc6239572"/>
+      <w:bookmarkStart w:id="11" w:name="_Toc6314064"/>
       <w:r>
         <w:t>3</w:t>
       </w:r>
       <w:r>
         <w:t xml:space="preserve"> </w:t>
       </w:r>
-      <w:bookmarkEnd w:id="7"/>
       <w:bookmarkEnd w:id="8"/>
+      <w:bookmarkEnd w:id="9"/>
       <w:r>
         <w:t>ANÁLISE E MODELAGEM DAS TAREFAS</w:t>
       </w:r>
-      <w:bookmarkEnd w:id="9"/>
       <w:bookmarkEnd w:id="10"/>
+      <w:bookmarkEnd w:id="11"/>
     </w:p>
     <w:p/>
     <w:p>
@@ -2855,9 +2867,9 @@
       </w:pPr>
     </w:p>
     <w:p>
-      <w:bookmarkStart w:id="11" w:name="_Toc27388238"/>
-      <w:bookmarkStart w:id="12" w:name="_Toc50991908"/>
-      <w:bookmarkStart w:id="13" w:name="_Toc6239573"/>
+      <w:bookmarkStart w:id="12" w:name="_Toc27388238"/>
+      <w:bookmarkStart w:id="13" w:name="_Toc50991908"/>
+      <w:bookmarkStart w:id="14" w:name="_Toc6239573"/>
       <w:r>
         <w:rPr>
           <w:noProof/>
@@ -2933,7 +2945,7 @@
         <w:spacing w:before="30" w:after="30"/>
         <w:jc w:val="left"/>
       </w:pPr>
-      <w:bookmarkStart w:id="14" w:name="_Toc6314065"/>
+      <w:bookmarkStart w:id="15" w:name="_Toc6314065"/>
       <w:r>
         <w:lastRenderedPageBreak/>
         <w:t>4</w:t>
@@ -2941,13 +2953,13 @@
       <w:r>
         <w:t xml:space="preserve"> </w:t>
       </w:r>
-      <w:bookmarkEnd w:id="11"/>
       <w:bookmarkEnd w:id="12"/>
+      <w:bookmarkEnd w:id="13"/>
       <w:r>
         <w:t>ESTABELECIMENTO DOS REQUISITOS</w:t>
       </w:r>
-      <w:bookmarkEnd w:id="13"/>
       <w:bookmarkEnd w:id="14"/>
+      <w:bookmarkEnd w:id="15"/>
     </w:p>
     <w:p/>
     <w:p>
@@ -3009,7 +3021,7 @@
         <w:spacing w:before="30" w:after="30"/>
         <w:contextualSpacing/>
       </w:pPr>
-      <w:bookmarkStart w:id="15" w:name="_Toc6314066"/>
+      <w:bookmarkStart w:id="16" w:name="_Toc6314066"/>
       <w:r>
         <w:t xml:space="preserve">4.1 </w:t>
       </w:r>
@@ -3019,7 +3031,7 @@
       <w:r>
         <w:t>S</w:t>
       </w:r>
-      <w:bookmarkEnd w:id="15"/>
+      <w:bookmarkEnd w:id="16"/>
     </w:p>
     <w:p/>
     <w:p>
@@ -4084,8 +4096,6 @@
           <w:rFonts w:ascii="Arial" w:hAnsi="Arial" w:cs="Arial"/>
         </w:rPr>
       </w:pPr>
-      <w:bookmarkStart w:id="16" w:name="_GoBack"/>
-      <w:bookmarkEnd w:id="16"/>
     </w:p>
     <w:p>
       <w:pPr>
@@ -9254,7 +9264,7 @@
         <w:rStyle w:val="Nmerodepgina"/>
         <w:noProof/>
       </w:rPr>
-      <w:t>12</w:t>
+      <w:t>2</w:t>
     </w:r>
     <w:r>
       <w:rPr>
@@ -11067,7 +11077,7 @@
 </file>
 
 <file path=customXml/itemProps1.xml><?xml version="1.0" encoding="utf-8"?>
-<ds:datastoreItem xmlns:ds="http://schemas.openxmlformats.org/officeDocument/2006/customXml" ds:itemID="{9491D9F4-E65C-4618-B755-1019FF8DBA64}">
+<ds:datastoreItem xmlns:ds="http://schemas.openxmlformats.org/officeDocument/2006/customXml" ds:itemID="{6A9CFB48-830A-4F6D-B122-8A8DB9519E80}">
   <ds:schemaRefs>
     <ds:schemaRef ds:uri="http://schemas.openxmlformats.org/officeDocument/2006/bibliography"/>
   </ds:schemaRefs>

</xml_diff>

<commit_message>
Correção nas referencias bibliográficas e sumário atualizado.
</commit_message>
<xml_diff>
--- a/PROCESSO DE DESIGN DE INTERAÇÃO DO SISTEMA SMART-FIT.docx
+++ b/PROCESSO DE DESIGN DE INTERAÇÃO DO SISTEMA SMART-FIT.docx
@@ -6,12 +6,13 @@
       <w:pPr>
         <w:jc w:val="center"/>
         <w:rPr>
-          <w:rFonts w:ascii="Arial" w:hAnsi="Arial"/>
+          <w:rFonts w:ascii="Arial" w:hAnsi="Arial" w:cs="Arial"/>
           <w:b/>
         </w:rPr>
       </w:pPr>
       <w:r>
         <w:rPr>
+          <w:rFonts w:ascii="Arial" w:hAnsi="Arial" w:cs="Arial"/>
           <w:noProof/>
         </w:rPr>
         <w:drawing>
@@ -68,20 +69,20 @@
       <w:pPr>
         <w:jc w:val="center"/>
         <w:rPr>
-          <w:rFonts w:ascii="Arial" w:hAnsi="Arial"/>
+          <w:rFonts w:ascii="Arial" w:hAnsi="Arial" w:cs="Arial"/>
           <w:b/>
         </w:rPr>
       </w:pPr>
       <w:r>
         <w:rPr>
-          <w:rFonts w:ascii="Arial" w:hAnsi="Arial"/>
+          <w:rFonts w:ascii="Arial" w:hAnsi="Arial" w:cs="Arial"/>
           <w:b/>
         </w:rPr>
         <w:t>UNIVERSIDADE FEDERAL</w:t>
       </w:r>
       <w:r>
         <w:rPr>
-          <w:rFonts w:ascii="Arial" w:hAnsi="Arial"/>
+          <w:rFonts w:ascii="Arial" w:hAnsi="Arial" w:cs="Arial"/>
           <w:b/>
         </w:rPr>
         <w:t xml:space="preserve"> DO ACRE</w:t>
@@ -91,13 +92,13 @@
       <w:pPr>
         <w:jc w:val="center"/>
         <w:rPr>
-          <w:rFonts w:ascii="Arial" w:hAnsi="Arial"/>
+          <w:rFonts w:ascii="Arial" w:hAnsi="Arial" w:cs="Arial"/>
           <w:b/>
         </w:rPr>
       </w:pPr>
       <w:r>
         <w:rPr>
-          <w:rFonts w:ascii="Arial" w:hAnsi="Arial"/>
+          <w:rFonts w:ascii="Arial" w:hAnsi="Arial" w:cs="Arial"/>
           <w:b/>
         </w:rPr>
         <w:t>CENTRO DE CIÊNCIAS EXATAS E TECNOLÓGICAS</w:t>
@@ -107,20 +108,20 @@
       <w:pPr>
         <w:jc w:val="center"/>
         <w:rPr>
-          <w:rFonts w:ascii="Arial" w:hAnsi="Arial"/>
+          <w:rFonts w:ascii="Arial" w:hAnsi="Arial" w:cs="Arial"/>
           <w:b/>
         </w:rPr>
       </w:pPr>
       <w:r>
         <w:rPr>
-          <w:rFonts w:ascii="Arial" w:hAnsi="Arial"/>
+          <w:rFonts w:ascii="Arial" w:hAnsi="Arial" w:cs="Arial"/>
           <w:b/>
         </w:rPr>
         <w:t xml:space="preserve">CURSO DE </w:t>
       </w:r>
       <w:r>
         <w:rPr>
-          <w:rFonts w:ascii="Arial" w:hAnsi="Arial"/>
+          <w:rFonts w:ascii="Arial" w:hAnsi="Arial" w:cs="Arial"/>
           <w:b/>
         </w:rPr>
         <w:t>BACHARELADO EM SISTEMAS DE INFORMAÇÃO</w:t>
@@ -130,7 +131,7 @@
       <w:pPr>
         <w:jc w:val="center"/>
         <w:rPr>
-          <w:rFonts w:ascii="Arial" w:hAnsi="Arial"/>
+          <w:rFonts w:ascii="Arial" w:hAnsi="Arial" w:cs="Arial"/>
           <w:b/>
         </w:rPr>
       </w:pPr>
@@ -139,7 +140,7 @@
       <w:pPr>
         <w:jc w:val="center"/>
         <w:rPr>
-          <w:rFonts w:ascii="Arial" w:hAnsi="Arial"/>
+          <w:rFonts w:ascii="Arial" w:hAnsi="Arial" w:cs="Arial"/>
           <w:b/>
         </w:rPr>
       </w:pPr>
@@ -148,7 +149,7 @@
       <w:pPr>
         <w:jc w:val="center"/>
         <w:rPr>
-          <w:rFonts w:ascii="Arial" w:hAnsi="Arial"/>
+          <w:rFonts w:ascii="Arial" w:hAnsi="Arial" w:cs="Arial"/>
           <w:b/>
         </w:rPr>
       </w:pPr>
@@ -157,7 +158,7 @@
       <w:pPr>
         <w:jc w:val="center"/>
         <w:rPr>
-          <w:rFonts w:ascii="Arial" w:hAnsi="Arial"/>
+          <w:rFonts w:ascii="Arial" w:hAnsi="Arial" w:cs="Arial"/>
           <w:b/>
         </w:rPr>
       </w:pPr>
@@ -166,7 +167,7 @@
       <w:pPr>
         <w:jc w:val="center"/>
         <w:rPr>
-          <w:rFonts w:ascii="Arial" w:hAnsi="Arial"/>
+          <w:rFonts w:ascii="Arial" w:hAnsi="Arial" w:cs="Arial"/>
           <w:b/>
         </w:rPr>
       </w:pPr>
@@ -175,7 +176,7 @@
       <w:pPr>
         <w:jc w:val="center"/>
         <w:rPr>
-          <w:rFonts w:ascii="Arial" w:hAnsi="Arial"/>
+          <w:rFonts w:ascii="Arial" w:hAnsi="Arial" w:cs="Arial"/>
           <w:b/>
         </w:rPr>
       </w:pPr>
@@ -184,7 +185,7 @@
       <w:pPr>
         <w:jc w:val="center"/>
         <w:rPr>
-          <w:rFonts w:ascii="Arial" w:hAnsi="Arial"/>
+          <w:rFonts w:ascii="Arial" w:hAnsi="Arial" w:cs="Arial"/>
           <w:b/>
         </w:rPr>
       </w:pPr>
@@ -193,7 +194,7 @@
       <w:pPr>
         <w:jc w:val="center"/>
         <w:rPr>
-          <w:rFonts w:ascii="Arial" w:hAnsi="Arial"/>
+          <w:rFonts w:ascii="Arial" w:hAnsi="Arial" w:cs="Arial"/>
           <w:b/>
         </w:rPr>
       </w:pPr>
@@ -202,7 +203,7 @@
       <w:pPr>
         <w:jc w:val="center"/>
         <w:rPr>
-          <w:rFonts w:ascii="Arial" w:hAnsi="Arial"/>
+          <w:rFonts w:ascii="Arial" w:hAnsi="Arial" w:cs="Arial"/>
           <w:b/>
         </w:rPr>
       </w:pPr>
@@ -211,7 +212,7 @@
       <w:pPr>
         <w:jc w:val="center"/>
         <w:rPr>
-          <w:rFonts w:ascii="Arial" w:hAnsi="Arial"/>
+          <w:rFonts w:ascii="Arial" w:hAnsi="Arial" w:cs="Arial"/>
           <w:b/>
         </w:rPr>
       </w:pPr>
@@ -220,20 +221,20 @@
       <w:pPr>
         <w:jc w:val="center"/>
         <w:rPr>
-          <w:rFonts w:ascii="Arial" w:hAnsi="Arial"/>
+          <w:rFonts w:ascii="Arial" w:hAnsi="Arial" w:cs="Arial"/>
           <w:b/>
         </w:rPr>
       </w:pPr>
       <w:r>
         <w:rPr>
-          <w:rFonts w:ascii="Arial" w:hAnsi="Arial"/>
+          <w:rFonts w:ascii="Arial" w:hAnsi="Arial" w:cs="Arial"/>
           <w:b/>
         </w:rPr>
         <w:t xml:space="preserve">PROCESSO DE DESIGN DE INTERAÇÃO DO SISTEMA </w:t>
       </w:r>
       <w:r>
         <w:rPr>
-          <w:rFonts w:ascii="Arial" w:hAnsi="Arial"/>
+          <w:rFonts w:ascii="Arial" w:hAnsi="Arial" w:cs="Arial"/>
           <w:b/>
         </w:rPr>
         <w:t>SMART-FIT</w:t>
@@ -243,7 +244,7 @@
       <w:pPr>
         <w:jc w:val="center"/>
         <w:rPr>
-          <w:rFonts w:ascii="Arial" w:hAnsi="Arial"/>
+          <w:rFonts w:ascii="Arial" w:hAnsi="Arial" w:cs="Arial"/>
           <w:b/>
         </w:rPr>
       </w:pPr>
@@ -252,7 +253,7 @@
       <w:pPr>
         <w:jc w:val="center"/>
         <w:rPr>
-          <w:rFonts w:ascii="Arial" w:hAnsi="Arial"/>
+          <w:rFonts w:ascii="Arial" w:hAnsi="Arial" w:cs="Arial"/>
           <w:b/>
         </w:rPr>
       </w:pPr>
@@ -261,7 +262,7 @@
       <w:pPr>
         <w:jc w:val="center"/>
         <w:rPr>
-          <w:rFonts w:ascii="Arial" w:hAnsi="Arial"/>
+          <w:rFonts w:ascii="Arial" w:hAnsi="Arial" w:cs="Arial"/>
           <w:b/>
         </w:rPr>
       </w:pPr>
@@ -270,7 +271,7 @@
       <w:pPr>
         <w:jc w:val="center"/>
         <w:rPr>
-          <w:rFonts w:ascii="Arial" w:hAnsi="Arial"/>
+          <w:rFonts w:ascii="Arial" w:hAnsi="Arial" w:cs="Arial"/>
           <w:b/>
         </w:rPr>
       </w:pPr>
@@ -279,7 +280,7 @@
       <w:pPr>
         <w:jc w:val="center"/>
         <w:rPr>
-          <w:rFonts w:ascii="Arial" w:hAnsi="Arial"/>
+          <w:rFonts w:ascii="Arial" w:hAnsi="Arial" w:cs="Arial"/>
           <w:b/>
         </w:rPr>
       </w:pPr>
@@ -288,7 +289,7 @@
       <w:pPr>
         <w:jc w:val="center"/>
         <w:rPr>
-          <w:rFonts w:ascii="Arial" w:hAnsi="Arial"/>
+          <w:rFonts w:ascii="Arial" w:hAnsi="Arial" w:cs="Arial"/>
           <w:b/>
         </w:rPr>
       </w:pPr>
@@ -297,7 +298,7 @@
       <w:pPr>
         <w:jc w:val="center"/>
         <w:rPr>
-          <w:rFonts w:ascii="Arial" w:hAnsi="Arial"/>
+          <w:rFonts w:ascii="Arial" w:hAnsi="Arial" w:cs="Arial"/>
           <w:b/>
         </w:rPr>
       </w:pPr>
@@ -306,7 +307,7 @@
       <w:pPr>
         <w:jc w:val="center"/>
         <w:rPr>
-          <w:rFonts w:ascii="Arial" w:hAnsi="Arial"/>
+          <w:rFonts w:ascii="Arial" w:hAnsi="Arial" w:cs="Arial"/>
           <w:b/>
         </w:rPr>
       </w:pPr>
@@ -314,7 +315,7 @@
     <w:p>
       <w:pPr>
         <w:rPr>
-          <w:rFonts w:ascii="Arial" w:hAnsi="Arial"/>
+          <w:rFonts w:ascii="Arial" w:hAnsi="Arial" w:cs="Arial"/>
           <w:b/>
         </w:rPr>
       </w:pPr>
@@ -323,7 +324,7 @@
       <w:pPr>
         <w:jc w:val="center"/>
         <w:rPr>
-          <w:rFonts w:ascii="Arial" w:hAnsi="Arial"/>
+          <w:rFonts w:ascii="Arial" w:hAnsi="Arial" w:cs="Arial"/>
           <w:b/>
         </w:rPr>
       </w:pPr>
@@ -332,7 +333,7 @@
       <w:pPr>
         <w:jc w:val="center"/>
         <w:rPr>
-          <w:rFonts w:ascii="Arial" w:hAnsi="Arial"/>
+          <w:rFonts w:ascii="Arial" w:hAnsi="Arial" w:cs="Arial"/>
           <w:b/>
         </w:rPr>
       </w:pPr>
@@ -341,7 +342,7 @@
       <w:pPr>
         <w:jc w:val="center"/>
         <w:rPr>
-          <w:rFonts w:ascii="Arial" w:hAnsi="Arial"/>
+          <w:rFonts w:ascii="Arial" w:hAnsi="Arial" w:cs="Arial"/>
           <w:b/>
         </w:rPr>
       </w:pPr>
@@ -350,13 +351,13 @@
       <w:pPr>
         <w:jc w:val="center"/>
         <w:rPr>
-          <w:rFonts w:ascii="Arial" w:hAnsi="Arial"/>
+          <w:rFonts w:ascii="Arial" w:hAnsi="Arial" w:cs="Arial"/>
           <w:b/>
         </w:rPr>
       </w:pPr>
       <w:r>
         <w:rPr>
-          <w:rFonts w:ascii="Arial" w:hAnsi="Arial"/>
+          <w:rFonts w:ascii="Arial" w:hAnsi="Arial" w:cs="Arial"/>
           <w:b/>
         </w:rPr>
         <w:t>RIO BRANCO</w:t>
@@ -366,7 +367,7 @@
       <w:pPr>
         <w:jc w:val="center"/>
         <w:rPr>
-          <w:rFonts w:ascii="Arial" w:hAnsi="Arial"/>
+          <w:rFonts w:ascii="Arial" w:hAnsi="Arial" w:cs="Arial"/>
           <w:b/>
         </w:rPr>
         <w:sectPr>
@@ -384,7 +385,7 @@
       </w:pPr>
       <w:r>
         <w:rPr>
-          <w:rFonts w:ascii="Arial" w:hAnsi="Arial"/>
+          <w:rFonts w:ascii="Arial" w:hAnsi="Arial" w:cs="Arial"/>
           <w:b/>
         </w:rPr>
         <w:t>2019</w:t>
@@ -393,7 +394,7 @@
     <w:p>
       <w:pPr>
         <w:rPr>
-          <w:rFonts w:ascii="Arial" w:hAnsi="Arial"/>
+          <w:rFonts w:ascii="Arial" w:hAnsi="Arial" w:cs="Arial"/>
           <w:b/>
         </w:rPr>
       </w:pPr>
@@ -402,20 +403,20 @@
       <w:pPr>
         <w:jc w:val="center"/>
         <w:rPr>
-          <w:rFonts w:ascii="Arial" w:hAnsi="Arial"/>
+          <w:rFonts w:ascii="Arial" w:hAnsi="Arial" w:cs="Arial"/>
           <w:b/>
         </w:rPr>
       </w:pPr>
       <w:r>
         <w:rPr>
-          <w:rFonts w:ascii="Arial" w:hAnsi="Arial"/>
+          <w:rFonts w:ascii="Arial" w:hAnsi="Arial" w:cs="Arial"/>
           <w:b/>
         </w:rPr>
         <w:t>CLEYCIANE</w:t>
       </w:r>
       <w:r>
         <w:rPr>
-          <w:rFonts w:ascii="Arial" w:hAnsi="Arial"/>
+          <w:rFonts w:ascii="Arial" w:hAnsi="Arial" w:cs="Arial"/>
           <w:b/>
         </w:rPr>
         <w:t xml:space="preserve"> FARIAS DE LIMA</w:t>
@@ -425,20 +426,20 @@
       <w:pPr>
         <w:jc w:val="center"/>
         <w:rPr>
-          <w:rFonts w:ascii="Arial" w:hAnsi="Arial"/>
+          <w:rFonts w:ascii="Arial" w:hAnsi="Arial" w:cs="Arial"/>
           <w:b/>
         </w:rPr>
       </w:pPr>
       <w:r>
         <w:rPr>
-          <w:rFonts w:ascii="Arial" w:hAnsi="Arial"/>
+          <w:rFonts w:ascii="Arial" w:hAnsi="Arial" w:cs="Arial"/>
           <w:b/>
         </w:rPr>
         <w:t>JULIANA</w:t>
       </w:r>
       <w:r>
         <w:rPr>
-          <w:rFonts w:ascii="Arial" w:hAnsi="Arial"/>
+          <w:rFonts w:ascii="Arial" w:hAnsi="Arial" w:cs="Arial"/>
           <w:b/>
         </w:rPr>
         <w:t xml:space="preserve"> ABREU DA CUNHA</w:t>
@@ -448,13 +449,13 @@
       <w:pPr>
         <w:jc w:val="center"/>
         <w:rPr>
-          <w:rFonts w:ascii="Arial" w:hAnsi="Arial"/>
+          <w:rFonts w:ascii="Arial" w:hAnsi="Arial" w:cs="Arial"/>
           <w:b/>
         </w:rPr>
       </w:pPr>
       <w:r>
         <w:rPr>
-          <w:rFonts w:ascii="Arial" w:hAnsi="Arial"/>
+          <w:rFonts w:ascii="Arial" w:hAnsi="Arial" w:cs="Arial"/>
           <w:b/>
         </w:rPr>
         <w:t>RAUL VITOR LOPES DA COSTA</w:t>
@@ -464,7 +465,7 @@
       <w:pPr>
         <w:jc w:val="center"/>
         <w:rPr>
-          <w:rFonts w:ascii="Arial" w:hAnsi="Arial"/>
+          <w:rFonts w:ascii="Arial" w:hAnsi="Arial" w:cs="Arial"/>
           <w:b/>
         </w:rPr>
       </w:pPr>
@@ -473,7 +474,7 @@
       <w:pPr>
         <w:jc w:val="center"/>
         <w:rPr>
-          <w:rFonts w:ascii="Arial" w:hAnsi="Arial"/>
+          <w:rFonts w:ascii="Arial" w:hAnsi="Arial" w:cs="Arial"/>
           <w:b/>
         </w:rPr>
       </w:pPr>
@@ -482,7 +483,7 @@
       <w:pPr>
         <w:jc w:val="center"/>
         <w:rPr>
-          <w:rFonts w:ascii="Arial" w:hAnsi="Arial"/>
+          <w:rFonts w:ascii="Arial" w:hAnsi="Arial" w:cs="Arial"/>
           <w:b/>
         </w:rPr>
       </w:pPr>
@@ -490,7 +491,7 @@
     <w:p>
       <w:pPr>
         <w:rPr>
-          <w:rFonts w:ascii="Arial" w:hAnsi="Arial"/>
+          <w:rFonts w:ascii="Arial" w:hAnsi="Arial" w:cs="Arial"/>
           <w:b/>
         </w:rPr>
       </w:pPr>
@@ -499,7 +500,7 @@
       <w:pPr>
         <w:jc w:val="center"/>
         <w:rPr>
-          <w:rFonts w:ascii="Arial" w:hAnsi="Arial"/>
+          <w:rFonts w:ascii="Arial" w:hAnsi="Arial" w:cs="Arial"/>
           <w:b/>
         </w:rPr>
       </w:pPr>
@@ -508,7 +509,7 @@
       <w:pPr>
         <w:jc w:val="center"/>
         <w:rPr>
-          <w:rFonts w:ascii="Arial" w:hAnsi="Arial"/>
+          <w:rFonts w:ascii="Arial" w:hAnsi="Arial" w:cs="Arial"/>
           <w:b/>
         </w:rPr>
       </w:pPr>
@@ -517,7 +518,7 @@
       <w:pPr>
         <w:jc w:val="center"/>
         <w:rPr>
-          <w:rFonts w:ascii="Arial" w:hAnsi="Arial"/>
+          <w:rFonts w:ascii="Arial" w:hAnsi="Arial" w:cs="Arial"/>
           <w:b/>
         </w:rPr>
       </w:pPr>
@@ -525,7 +526,7 @@
     <w:p>
       <w:pPr>
         <w:rPr>
-          <w:rFonts w:ascii="Arial" w:hAnsi="Arial"/>
+          <w:rFonts w:ascii="Arial" w:hAnsi="Arial" w:cs="Arial"/>
           <w:b/>
         </w:rPr>
       </w:pPr>
@@ -534,7 +535,7 @@
       <w:pPr>
         <w:jc w:val="center"/>
         <w:rPr>
-          <w:rFonts w:ascii="Arial" w:hAnsi="Arial"/>
+          <w:rFonts w:ascii="Arial" w:hAnsi="Arial" w:cs="Arial"/>
           <w:b/>
         </w:rPr>
       </w:pPr>
@@ -543,20 +544,20 @@
       <w:pPr>
         <w:jc w:val="center"/>
         <w:rPr>
-          <w:rFonts w:ascii="Arial" w:hAnsi="Arial"/>
+          <w:rFonts w:ascii="Arial" w:hAnsi="Arial" w:cs="Arial"/>
           <w:b/>
         </w:rPr>
       </w:pPr>
       <w:r>
         <w:rPr>
-          <w:rFonts w:ascii="Arial" w:hAnsi="Arial"/>
+          <w:rFonts w:ascii="Arial" w:hAnsi="Arial" w:cs="Arial"/>
           <w:b/>
         </w:rPr>
         <w:t xml:space="preserve">PROCESSO DE DESIGN DE INTERAÇÃO DO SISTEMA </w:t>
       </w:r>
       <w:r>
         <w:rPr>
-          <w:rFonts w:ascii="Arial" w:hAnsi="Arial"/>
+          <w:rFonts w:ascii="Arial" w:hAnsi="Arial" w:cs="Arial"/>
           <w:b/>
         </w:rPr>
         <w:t>SMART-FIT</w:t>
@@ -566,7 +567,7 @@
       <w:pPr>
         <w:jc w:val="center"/>
         <w:rPr>
-          <w:rFonts w:ascii="Arial" w:hAnsi="Arial"/>
+          <w:rFonts w:ascii="Arial" w:hAnsi="Arial" w:cs="Arial"/>
           <w:b/>
         </w:rPr>
       </w:pPr>
@@ -574,7 +575,7 @@
     <w:p>
       <w:pPr>
         <w:rPr>
-          <w:rFonts w:ascii="Arial" w:hAnsi="Arial"/>
+          <w:rFonts w:ascii="Arial" w:hAnsi="Arial" w:cs="Arial"/>
           <w:b/>
         </w:rPr>
       </w:pPr>
@@ -583,7 +584,7 @@
       <w:pPr>
         <w:jc w:val="center"/>
         <w:rPr>
-          <w:rFonts w:ascii="Arial" w:hAnsi="Arial"/>
+          <w:rFonts w:ascii="Arial" w:hAnsi="Arial" w:cs="Arial"/>
           <w:b/>
         </w:rPr>
       </w:pPr>
@@ -592,7 +593,7 @@
       <w:pPr>
         <w:jc w:val="center"/>
         <w:rPr>
-          <w:rFonts w:ascii="Arial" w:hAnsi="Arial"/>
+          <w:rFonts w:ascii="Arial" w:hAnsi="Arial" w:cs="Arial"/>
           <w:b/>
         </w:rPr>
       </w:pPr>
@@ -601,7 +602,7 @@
       <w:pPr>
         <w:jc w:val="center"/>
         <w:rPr>
-          <w:rFonts w:ascii="Arial" w:hAnsi="Arial"/>
+          <w:rFonts w:ascii="Arial" w:hAnsi="Arial" w:cs="Arial"/>
           <w:b/>
         </w:rPr>
       </w:pPr>
@@ -662,7 +663,7 @@
     <w:p>
       <w:pPr>
         <w:rPr>
-          <w:rFonts w:ascii="Arial" w:hAnsi="Arial"/>
+          <w:rFonts w:ascii="Arial" w:hAnsi="Arial" w:cs="Arial"/>
           <w:b/>
         </w:rPr>
       </w:pPr>
@@ -671,7 +672,7 @@
       <w:pPr>
         <w:jc w:val="center"/>
         <w:rPr>
-          <w:rFonts w:ascii="Arial" w:hAnsi="Arial"/>
+          <w:rFonts w:ascii="Arial" w:hAnsi="Arial" w:cs="Arial"/>
           <w:b/>
         </w:rPr>
       </w:pPr>
@@ -680,7 +681,7 @@
       <w:pPr>
         <w:jc w:val="center"/>
         <w:rPr>
-          <w:rFonts w:ascii="Arial" w:hAnsi="Arial"/>
+          <w:rFonts w:ascii="Arial" w:hAnsi="Arial" w:cs="Arial"/>
           <w:b/>
         </w:rPr>
       </w:pPr>
@@ -689,13 +690,13 @@
       <w:pPr>
         <w:jc w:val="center"/>
         <w:rPr>
-          <w:rFonts w:ascii="Arial" w:hAnsi="Arial"/>
+          <w:rFonts w:ascii="Arial" w:hAnsi="Arial" w:cs="Arial"/>
           <w:b/>
         </w:rPr>
       </w:pPr>
       <w:r>
         <w:rPr>
-          <w:rFonts w:ascii="Arial" w:hAnsi="Arial"/>
+          <w:rFonts w:ascii="Arial" w:hAnsi="Arial" w:cs="Arial"/>
           <w:b/>
         </w:rPr>
         <w:t>RIO BRANCO</w:t>
@@ -705,20 +706,20 @@
       <w:pPr>
         <w:jc w:val="center"/>
         <w:rPr>
-          <w:rFonts w:ascii="Arial" w:hAnsi="Arial"/>
+          <w:rFonts w:ascii="Arial" w:hAnsi="Arial" w:cs="Arial"/>
           <w:b/>
         </w:rPr>
       </w:pPr>
       <w:r>
         <w:rPr>
-          <w:rFonts w:ascii="Arial" w:hAnsi="Arial"/>
+          <w:rFonts w:ascii="Arial" w:hAnsi="Arial" w:cs="Arial"/>
           <w:b/>
         </w:rPr>
         <w:t>201</w:t>
       </w:r>
       <w:r>
         <w:rPr>
-          <w:rFonts w:ascii="Arial" w:hAnsi="Arial"/>
+          <w:rFonts w:ascii="Arial" w:hAnsi="Arial" w:cs="Arial"/>
           <w:b/>
         </w:rPr>
         <w:t>9</w:t>
@@ -727,7 +728,7 @@
     <w:sdt>
       <w:sdtPr>
         <w:rPr>
-          <w:rFonts w:ascii="Times New Roman" w:eastAsia="Times New Roman" w:hAnsi="Times New Roman" w:cs="Times New Roman"/>
+          <w:rFonts w:ascii="Arial" w:eastAsia="Times New Roman" w:hAnsi="Arial" w:cs="Arial"/>
           <w:color w:val="auto"/>
           <w:sz w:val="24"/>
           <w:szCs w:val="24"/>
@@ -767,7 +768,13 @@
             <w:t>Sumário</w:t>
           </w:r>
         </w:p>
-        <w:p/>
+        <w:p>
+          <w:pPr>
+            <w:rPr>
+              <w:rFonts w:ascii="Arial" w:hAnsi="Arial" w:cs="Arial"/>
+            </w:rPr>
+          </w:pPr>
+        </w:p>
         <w:p>
           <w:pPr>
             <w:pStyle w:val="Sumrio1"/>
@@ -780,18 +787,28 @@
             </w:rPr>
           </w:pPr>
           <w:r>
+            <w:rPr>
+              <w:rFonts w:cs="Arial"/>
+            </w:rPr>
             <w:fldChar w:fldCharType="begin"/>
           </w:r>
           <w:r>
+            <w:rPr>
+              <w:rFonts w:cs="Arial"/>
+            </w:rPr>
             <w:instrText xml:space="preserve"> TOC \o "1-3" \h \z \u </w:instrText>
           </w:r>
           <w:r>
+            <w:rPr>
+              <w:rFonts w:cs="Arial"/>
+            </w:rPr>
             <w:fldChar w:fldCharType="separate"/>
           </w:r>
-          <w:hyperlink w:anchor="_Toc6314062" w:history="1">
+          <w:hyperlink w:anchor="_Toc6606963" w:history="1">
             <w:r>
               <w:rPr>
                 <w:rStyle w:val="Hyperlink"/>
+                <w:rFonts w:cs="Arial"/>
               </w:rPr>
               <w:t>1 INTRODUÇÃO</w:t>
             </w:r>
@@ -811,7 +828,7 @@
               <w:rPr>
                 <w:webHidden/>
               </w:rPr>
-              <w:instrText xml:space="preserve"> PAGEREF _Toc6314062 \h </w:instrText>
+              <w:instrText xml:space="preserve"> PAGEREF _Toc6606963 \h </w:instrText>
             </w:r>
             <w:r>
               <w:rPr>
@@ -849,10 +866,11 @@
               <w:szCs w:val="22"/>
             </w:rPr>
           </w:pPr>
-          <w:hyperlink w:anchor="_Toc6314063" w:history="1">
+          <w:hyperlink w:anchor="_Toc6606964" w:history="1">
             <w:r>
               <w:rPr>
                 <w:rStyle w:val="Hyperlink"/>
+                <w:rFonts w:cs="Arial"/>
               </w:rPr>
               <w:t>2 DESCRIÇÃO DOS CENÁRIOS</w:t>
             </w:r>
@@ -872,7 +890,7 @@
               <w:rPr>
                 <w:webHidden/>
               </w:rPr>
-              <w:instrText xml:space="preserve"> PAGEREF _Toc6314063 \h </w:instrText>
+              <w:instrText xml:space="preserve"> PAGEREF _Toc6606964 \h </w:instrText>
             </w:r>
             <w:r>
               <w:rPr>
@@ -910,12 +928,13 @@
               <w:szCs w:val="22"/>
             </w:rPr>
           </w:pPr>
-          <w:hyperlink w:anchor="_Toc6314064" w:history="1">
+          <w:hyperlink w:anchor="_Toc6606965" w:history="1">
             <w:r>
               <w:rPr>
                 <w:rStyle w:val="Hyperlink"/>
-              </w:rPr>
-              <w:t>3 ANÁLISE E MODELAGEM DAS TAREFAS</w:t>
+                <w:rFonts w:cs="Arial"/>
+              </w:rPr>
+              <w:t>2.1 Necessidades gerais</w:t>
             </w:r>
             <w:r>
               <w:rPr>
@@ -933,7 +952,7 @@
               <w:rPr>
                 <w:webHidden/>
               </w:rPr>
-              <w:instrText xml:space="preserve"> PAGEREF _Toc6314064 \h </w:instrText>
+              <w:instrText xml:space="preserve"> PAGEREF _Toc6606965 \h </w:instrText>
             </w:r>
             <w:r>
               <w:rPr>
@@ -950,7 +969,7 @@
               <w:rPr>
                 <w:webHidden/>
               </w:rPr>
-              <w:t>9</w:t>
+              <w:t>4</w:t>
             </w:r>
             <w:r>
               <w:rPr>
@@ -971,10 +990,259 @@
               <w:szCs w:val="22"/>
             </w:rPr>
           </w:pPr>
-          <w:hyperlink w:anchor="_Toc6314065" w:history="1">
+          <w:hyperlink w:anchor="_Toc6606966" w:history="1">
             <w:r>
               <w:rPr>
                 <w:rStyle w:val="Hyperlink"/>
+                <w:rFonts w:cs="Arial"/>
+              </w:rPr>
+              <w:t>2.2 DESCRIÇÃO DO CENÁRIO do perfil personal</w:t>
+            </w:r>
+            <w:r>
+              <w:rPr>
+                <w:webHidden/>
+              </w:rPr>
+              <w:tab/>
+            </w:r>
+            <w:r>
+              <w:rPr>
+                <w:webHidden/>
+              </w:rPr>
+              <w:fldChar w:fldCharType="begin"/>
+            </w:r>
+            <w:r>
+              <w:rPr>
+                <w:webHidden/>
+              </w:rPr>
+              <w:instrText xml:space="preserve"> PAGEREF _Toc6606966 \h </w:instrText>
+            </w:r>
+            <w:r>
+              <w:rPr>
+                <w:webHidden/>
+              </w:rPr>
+            </w:r>
+            <w:r>
+              <w:rPr>
+                <w:webHidden/>
+              </w:rPr>
+              <w:fldChar w:fldCharType="separate"/>
+            </w:r>
+            <w:r>
+              <w:rPr>
+                <w:webHidden/>
+              </w:rPr>
+              <w:t>5</w:t>
+            </w:r>
+            <w:r>
+              <w:rPr>
+                <w:webHidden/>
+              </w:rPr>
+              <w:fldChar w:fldCharType="end"/>
+            </w:r>
+          </w:hyperlink>
+        </w:p>
+        <w:p>
+          <w:pPr>
+            <w:pStyle w:val="Sumrio1"/>
+            <w:rPr>
+              <w:rFonts w:asciiTheme="minorHAnsi" w:eastAsiaTheme="minorEastAsia" w:hAnsiTheme="minorHAnsi" w:cstheme="minorBidi"/>
+              <w:b w:val="0"/>
+              <w:caps w:val="0"/>
+              <w:sz w:val="22"/>
+              <w:szCs w:val="22"/>
+            </w:rPr>
+          </w:pPr>
+          <w:hyperlink w:anchor="_Toc6606967" w:history="1">
+            <w:r>
+              <w:rPr>
+                <w:rStyle w:val="Hyperlink"/>
+                <w:rFonts w:cs="Arial"/>
+              </w:rPr>
+              <w:t>2.3 DESCRIÇÃO DO CENÁRIO do perfil aluno</w:t>
+            </w:r>
+            <w:r>
+              <w:rPr>
+                <w:webHidden/>
+              </w:rPr>
+              <w:tab/>
+            </w:r>
+            <w:r>
+              <w:rPr>
+                <w:webHidden/>
+              </w:rPr>
+              <w:fldChar w:fldCharType="begin"/>
+            </w:r>
+            <w:r>
+              <w:rPr>
+                <w:webHidden/>
+              </w:rPr>
+              <w:instrText xml:space="preserve"> PAGEREF _Toc6606967 \h </w:instrText>
+            </w:r>
+            <w:r>
+              <w:rPr>
+                <w:webHidden/>
+              </w:rPr>
+            </w:r>
+            <w:r>
+              <w:rPr>
+                <w:webHidden/>
+              </w:rPr>
+              <w:fldChar w:fldCharType="separate"/>
+            </w:r>
+            <w:r>
+              <w:rPr>
+                <w:webHidden/>
+              </w:rPr>
+              <w:t>6</w:t>
+            </w:r>
+            <w:r>
+              <w:rPr>
+                <w:webHidden/>
+              </w:rPr>
+              <w:fldChar w:fldCharType="end"/>
+            </w:r>
+          </w:hyperlink>
+        </w:p>
+        <w:p>
+          <w:pPr>
+            <w:pStyle w:val="Sumrio1"/>
+            <w:rPr>
+              <w:rFonts w:asciiTheme="minorHAnsi" w:eastAsiaTheme="minorEastAsia" w:hAnsiTheme="minorHAnsi" w:cstheme="minorBidi"/>
+              <w:b w:val="0"/>
+              <w:caps w:val="0"/>
+              <w:sz w:val="22"/>
+              <w:szCs w:val="22"/>
+            </w:rPr>
+          </w:pPr>
+          <w:hyperlink w:anchor="_Toc6606968" w:history="1">
+            <w:r>
+              <w:rPr>
+                <w:rStyle w:val="Hyperlink"/>
+                <w:rFonts w:cs="Arial"/>
+              </w:rPr>
+              <w:t>2.3 DESCRIÇÃO DO CENÁRIO do perfil GERENCIAL</w:t>
+            </w:r>
+            <w:r>
+              <w:rPr>
+                <w:webHidden/>
+              </w:rPr>
+              <w:tab/>
+            </w:r>
+            <w:r>
+              <w:rPr>
+                <w:webHidden/>
+              </w:rPr>
+              <w:fldChar w:fldCharType="begin"/>
+            </w:r>
+            <w:r>
+              <w:rPr>
+                <w:webHidden/>
+              </w:rPr>
+              <w:instrText xml:space="preserve"> PAGEREF _Toc6606968 \h </w:instrText>
+            </w:r>
+            <w:r>
+              <w:rPr>
+                <w:webHidden/>
+              </w:rPr>
+            </w:r>
+            <w:r>
+              <w:rPr>
+                <w:webHidden/>
+              </w:rPr>
+              <w:fldChar w:fldCharType="separate"/>
+            </w:r>
+            <w:r>
+              <w:rPr>
+                <w:webHidden/>
+              </w:rPr>
+              <w:t>8</w:t>
+            </w:r>
+            <w:r>
+              <w:rPr>
+                <w:webHidden/>
+              </w:rPr>
+              <w:fldChar w:fldCharType="end"/>
+            </w:r>
+          </w:hyperlink>
+        </w:p>
+        <w:p>
+          <w:pPr>
+            <w:pStyle w:val="Sumrio1"/>
+            <w:rPr>
+              <w:rFonts w:asciiTheme="minorHAnsi" w:eastAsiaTheme="minorEastAsia" w:hAnsiTheme="minorHAnsi" w:cstheme="minorBidi"/>
+              <w:b w:val="0"/>
+              <w:caps w:val="0"/>
+              <w:sz w:val="22"/>
+              <w:szCs w:val="22"/>
+            </w:rPr>
+          </w:pPr>
+          <w:hyperlink w:anchor="_Toc6606969" w:history="1">
+            <w:r>
+              <w:rPr>
+                <w:rStyle w:val="Hyperlink"/>
+                <w:rFonts w:cs="Arial"/>
+              </w:rPr>
+              <w:t>3 ANÁLISE E MODELAGEM DAS TAREFAS</w:t>
+            </w:r>
+            <w:r>
+              <w:rPr>
+                <w:webHidden/>
+              </w:rPr>
+              <w:tab/>
+            </w:r>
+            <w:r>
+              <w:rPr>
+                <w:webHidden/>
+              </w:rPr>
+              <w:fldChar w:fldCharType="begin"/>
+            </w:r>
+            <w:r>
+              <w:rPr>
+                <w:webHidden/>
+              </w:rPr>
+              <w:instrText xml:space="preserve"> PAGEREF _Toc6606969 \h </w:instrText>
+            </w:r>
+            <w:r>
+              <w:rPr>
+                <w:webHidden/>
+              </w:rPr>
+            </w:r>
+            <w:r>
+              <w:rPr>
+                <w:webHidden/>
+              </w:rPr>
+              <w:fldChar w:fldCharType="separate"/>
+            </w:r>
+            <w:r>
+              <w:rPr>
+                <w:webHidden/>
+              </w:rPr>
+              <w:t>9</w:t>
+            </w:r>
+            <w:r>
+              <w:rPr>
+                <w:webHidden/>
+              </w:rPr>
+              <w:fldChar w:fldCharType="end"/>
+            </w:r>
+          </w:hyperlink>
+        </w:p>
+        <w:p>
+          <w:pPr>
+            <w:pStyle w:val="Sumrio1"/>
+            <w:rPr>
+              <w:rFonts w:asciiTheme="minorHAnsi" w:eastAsiaTheme="minorEastAsia" w:hAnsiTheme="minorHAnsi" w:cstheme="minorBidi"/>
+              <w:b w:val="0"/>
+              <w:caps w:val="0"/>
+              <w:sz w:val="22"/>
+              <w:szCs w:val="22"/>
+            </w:rPr>
+          </w:pPr>
+          <w:hyperlink w:anchor="_Toc6606970" w:history="1">
+            <w:r>
+              <w:rPr>
+                <w:rStyle w:val="Hyperlink"/>
+                <w:rFonts w:cs="Arial"/>
               </w:rPr>
               <w:t>4 ESTABELECIMENTO DOS REQUISITOS</w:t>
             </w:r>
@@ -994,7 +1262,7 @@
               <w:rPr>
                 <w:webHidden/>
               </w:rPr>
-              <w:instrText xml:space="preserve"> PAGEREF _Toc6314065 \h </w:instrText>
+              <w:instrText xml:space="preserve"> PAGEREF _Toc6606970 \h </w:instrText>
             </w:r>
             <w:r>
               <w:rPr>
@@ -1011,7 +1279,7 @@
               <w:rPr>
                 <w:webHidden/>
               </w:rPr>
-              <w:t>10</w:t>
+              <w:t>11</w:t>
             </w:r>
             <w:r>
               <w:rPr>
@@ -1032,10 +1300,11 @@
               <w:szCs w:val="22"/>
             </w:rPr>
           </w:pPr>
-          <w:hyperlink w:anchor="_Toc6314066" w:history="1">
+          <w:hyperlink w:anchor="_Toc6606971" w:history="1">
             <w:r>
               <w:rPr>
                 <w:rStyle w:val="Hyperlink"/>
+                <w:rFonts w:cs="Arial"/>
               </w:rPr>
               <w:t>4.1 REQUISITOS FUNCIONAIS</w:t>
             </w:r>
@@ -1055,7 +1324,7 @@
               <w:rPr>
                 <w:webHidden/>
               </w:rPr>
-              <w:instrText xml:space="preserve"> PAGEREF _Toc6314066 \h </w:instrText>
+              <w:instrText xml:space="preserve"> PAGEREF _Toc6606971 \h </w:instrText>
             </w:r>
             <w:r>
               <w:rPr>
@@ -1072,7 +1341,7 @@
               <w:rPr>
                 <w:webHidden/>
               </w:rPr>
-              <w:t>10</w:t>
+              <w:t>11</w:t>
             </w:r>
             <w:r>
               <w:rPr>
@@ -1093,7 +1362,7 @@
               <w:szCs w:val="22"/>
             </w:rPr>
           </w:pPr>
-          <w:hyperlink w:anchor="_Toc6314067" w:history="1">
+          <w:hyperlink w:anchor="_Toc6606972" w:history="1">
             <w:r>
               <w:rPr>
                 <w:rStyle w:val="Hyperlink"/>
@@ -1117,7 +1386,7 @@
               <w:rPr>
                 <w:webHidden/>
               </w:rPr>
-              <w:instrText xml:space="preserve"> PAGEREF _Toc6314067 \h </w:instrText>
+              <w:instrText xml:space="preserve"> PAGEREF _Toc6606972 \h </w:instrText>
             </w:r>
             <w:r>
               <w:rPr>
@@ -1134,7 +1403,7 @@
               <w:rPr>
                 <w:webHidden/>
               </w:rPr>
-              <w:t>17</w:t>
+              <w:t>18</w:t>
             </w:r>
             <w:r>
               <w:rPr>
@@ -1155,10 +1424,11 @@
               <w:szCs w:val="22"/>
             </w:rPr>
           </w:pPr>
-          <w:hyperlink w:anchor="_Toc6314068" w:history="1">
+          <w:hyperlink w:anchor="_Toc6606973" w:history="1">
             <w:r>
               <w:rPr>
                 <w:rStyle w:val="Hyperlink"/>
+                <w:rFonts w:cs="Arial"/>
               </w:rPr>
               <w:t>5 CONSIDERAÇÕES FINAIS</w:t>
             </w:r>
@@ -1178,7 +1448,7 @@
               <w:rPr>
                 <w:webHidden/>
               </w:rPr>
-              <w:instrText xml:space="preserve"> PAGEREF _Toc6314068 \h </w:instrText>
+              <w:instrText xml:space="preserve"> PAGEREF _Toc6606973 \h </w:instrText>
             </w:r>
             <w:r>
               <w:rPr>
@@ -1195,7 +1465,7 @@
               <w:rPr>
                 <w:webHidden/>
               </w:rPr>
-              <w:t>20</w:t>
+              <w:t>21</w:t>
             </w:r>
             <w:r>
               <w:rPr>
@@ -1206,8 +1476,76 @@
           </w:hyperlink>
         </w:p>
         <w:p>
+          <w:pPr>
+            <w:pStyle w:val="Sumrio1"/>
+            <w:rPr>
+              <w:rFonts w:asciiTheme="minorHAnsi" w:eastAsiaTheme="minorEastAsia" w:hAnsiTheme="minorHAnsi" w:cstheme="minorBidi"/>
+              <w:b w:val="0"/>
+              <w:caps w:val="0"/>
+              <w:sz w:val="22"/>
+              <w:szCs w:val="22"/>
+            </w:rPr>
+          </w:pPr>
+          <w:hyperlink w:anchor="_Toc6606974" w:history="1">
+            <w:r>
+              <w:rPr>
+                <w:rStyle w:val="Hyperlink"/>
+                <w:rFonts w:cs="Arial"/>
+              </w:rPr>
+              <w:t>6 REFERENCIAS BIBLIOGRAFICAS</w:t>
+            </w:r>
+            <w:r>
+              <w:rPr>
+                <w:webHidden/>
+              </w:rPr>
+              <w:tab/>
+            </w:r>
+            <w:r>
+              <w:rPr>
+                <w:webHidden/>
+              </w:rPr>
+              <w:fldChar w:fldCharType="begin"/>
+            </w:r>
+            <w:r>
+              <w:rPr>
+                <w:webHidden/>
+              </w:rPr>
+              <w:instrText xml:space="preserve"> PAGEREF _Toc6606974 \h </w:instrText>
+            </w:r>
+            <w:r>
+              <w:rPr>
+                <w:webHidden/>
+              </w:rPr>
+            </w:r>
+            <w:r>
+              <w:rPr>
+                <w:webHidden/>
+              </w:rPr>
+              <w:fldChar w:fldCharType="separate"/>
+            </w:r>
+            <w:r>
+              <w:rPr>
+                <w:webHidden/>
+              </w:rPr>
+              <w:t>21</w:t>
+            </w:r>
+            <w:r>
+              <w:rPr>
+                <w:webHidden/>
+              </w:rPr>
+              <w:fldChar w:fldCharType="end"/>
+            </w:r>
+          </w:hyperlink>
+        </w:p>
+        <w:p>
+          <w:pPr>
+            <w:rPr>
+              <w:rFonts w:ascii="Arial" w:hAnsi="Arial" w:cs="Arial"/>
+            </w:rPr>
+          </w:pPr>
           <w:r>
             <w:rPr>
+              <w:rFonts w:ascii="Arial" w:hAnsi="Arial" w:cs="Arial"/>
               <w:b/>
               <w:bCs/>
             </w:rPr>
@@ -1219,7 +1557,7 @@
     <w:p>
       <w:pPr>
         <w:rPr>
-          <w:rFonts w:ascii="Arial" w:hAnsi="Arial"/>
+          <w:rFonts w:ascii="Arial" w:hAnsi="Arial" w:cs="Arial"/>
           <w:b/>
           <w:caps/>
         </w:rPr>
@@ -1227,6 +1565,9 @@
       <w:bookmarkStart w:id="0" w:name="_Toc50991905"/>
       <w:bookmarkStart w:id="1" w:name="_Toc6239570"/>
       <w:r>
+        <w:rPr>
+          <w:rFonts w:ascii="Arial" w:hAnsi="Arial" w:cs="Arial"/>
+        </w:rPr>
         <w:br w:type="page"/>
       </w:r>
     </w:p>
@@ -1236,14 +1577,23 @@
         <w:spacing w:before="240"/>
         <w:contextualSpacing/>
         <w:jc w:val="left"/>
-      </w:pPr>
-      <w:bookmarkStart w:id="2" w:name="_Toc6314062"/>
-      <w:r>
+        <w:rPr>
+          <w:rFonts w:cs="Arial"/>
+        </w:rPr>
+      </w:pPr>
+      <w:bookmarkStart w:id="2" w:name="_Toc6606963"/>
+      <w:r>
+        <w:rPr>
+          <w:rFonts w:cs="Arial"/>
+        </w:rPr>
         <w:lastRenderedPageBreak/>
         <w:t xml:space="preserve">1 </w:t>
       </w:r>
       <w:bookmarkEnd w:id="0"/>
       <w:r>
+        <w:rPr>
+          <w:rFonts w:cs="Arial"/>
+        </w:rPr>
         <w:t>INTRODUÇÃO</w:t>
       </w:r>
       <w:bookmarkEnd w:id="1"/>
@@ -1260,23 +1610,20 @@
         <w:rPr>
           <w:rFonts w:ascii="Arial" w:hAnsi="Arial" w:cs="Arial"/>
         </w:rPr>
-        <w:t>Considerando que a maior parte dos processos dentro das academias é realizado de maneira pouco informatizada, o que gasta mais recursos da gestão, tal como tempo e espaço físico para armazenamento de documentos e registros referentes as atividades da organização</w:t>
-      </w:r>
-      <w:r>
-        <w:rPr>
-          <w:rFonts w:ascii="Arial" w:hAnsi="Arial" w:cs="Arial"/>
-        </w:rPr>
-        <w:t>, viu-se a necessidade da criação de um sistema que encurtasse o tempo dos processos existentes, melhorando o desempenho estratégico de forma que os alunos e funcionários que já estão inseridos no domínio não tenham uma curva de aprendizagem muito íngreme, o que poderia prejudicar o negócio e inviabilizar a solução, nas seções que se seguem, é exemplificado por meio de diagramas e textos como essa tarefa será desenvolvida.</w:t>
-      </w:r>
-    </w:p>
-    <w:p>
-      <w:pPr>
-        <w:rPr>
-          <w:rFonts w:ascii="Arial" w:hAnsi="Arial"/>
+        <w:t>Considerando que a maior parte dos processos dentro das academias é realizado de maneira pouco informatizada, o que gasta mais recursos da gestão, tal como tempo e espaço físico para armazenamento de documentos e registros referentes as atividades da organização, viu-se a necessidade da criação de um sistema que encurtasse o tempo dos processos existentes, melhorando o desempenho estratégico de forma que os alunos e funcionários que já estão inseridos no domínio não tenham uma curva de aprendizagem muito íngreme, o que poderia prejudicar o negócio e inviabilizar a solução, nas seções que se seguem, é exemplificado por meio de diagramas e textos como essa tarefa será desenvolvida.</w:t>
+      </w:r>
+    </w:p>
+    <w:p>
+      <w:pPr>
+        <w:rPr>
+          <w:rFonts w:ascii="Arial" w:hAnsi="Arial" w:cs="Arial"/>
           <w:b/>
         </w:rPr>
       </w:pPr>
       <w:r>
+        <w:rPr>
+          <w:rFonts w:ascii="Arial" w:hAnsi="Arial" w:cs="Arial"/>
+        </w:rPr>
         <w:br w:type="page"/>
       </w:r>
     </w:p>
@@ -1286,21 +1633,33 @@
         <w:spacing w:before="240"/>
         <w:contextualSpacing/>
         <w:jc w:val="left"/>
+        <w:rPr>
+          <w:rFonts w:cs="Arial"/>
+        </w:rPr>
       </w:pPr>
       <w:bookmarkStart w:id="3" w:name="_Toc27388235"/>
       <w:bookmarkStart w:id="4" w:name="_Toc50991906"/>
       <w:bookmarkStart w:id="5" w:name="_Toc6239571"/>
-      <w:bookmarkStart w:id="6" w:name="_Toc6314063"/>
-      <w:r>
+      <w:bookmarkStart w:id="6" w:name="_Toc6606964"/>
+      <w:r>
+        <w:rPr>
+          <w:rFonts w:cs="Arial"/>
+        </w:rPr>
         <w:lastRenderedPageBreak/>
         <w:t>2</w:t>
       </w:r>
       <w:r>
+        <w:rPr>
+          <w:rFonts w:cs="Arial"/>
+        </w:rPr>
         <w:t xml:space="preserve"> </w:t>
       </w:r>
       <w:bookmarkEnd w:id="3"/>
       <w:bookmarkEnd w:id="4"/>
       <w:r>
+        <w:rPr>
+          <w:rFonts w:cs="Arial"/>
+        </w:rPr>
         <w:t>DESCRIÇÃO DOS CENÁRIOS</w:t>
       </w:r>
       <w:bookmarkEnd w:id="5"/>
@@ -1310,6 +1669,9 @@
       <w:pPr>
         <w:spacing w:before="240"/>
         <w:jc w:val="both"/>
+        <w:rPr>
+          <w:rFonts w:ascii="Arial" w:hAnsi="Arial" w:cs="Arial"/>
+        </w:rPr>
       </w:pPr>
       <w:r>
         <w:rPr>
@@ -1372,10 +1734,18 @@
         <w:spacing w:before="240"/>
         <w:contextualSpacing/>
         <w:jc w:val="left"/>
-      </w:pPr>
-      <w:r>
+        <w:rPr>
+          <w:rFonts w:cs="Arial"/>
+        </w:rPr>
+      </w:pPr>
+      <w:bookmarkStart w:id="7" w:name="_Toc6606965"/>
+      <w:r>
+        <w:rPr>
+          <w:rFonts w:cs="Arial"/>
+        </w:rPr>
         <w:t>2.1 Necessidades gerais</w:t>
       </w:r>
+      <w:bookmarkEnd w:id="7"/>
     </w:p>
     <w:p>
       <w:pPr>
@@ -1400,11 +1770,19 @@
         <w:spacing w:before="240"/>
         <w:contextualSpacing/>
         <w:jc w:val="left"/>
-      </w:pPr>
-      <w:r>
+        <w:rPr>
+          <w:rFonts w:cs="Arial"/>
+        </w:rPr>
+      </w:pPr>
+      <w:bookmarkStart w:id="8" w:name="_Toc6606966"/>
+      <w:r>
+        <w:rPr>
+          <w:rFonts w:cs="Arial"/>
+        </w:rPr>
         <w:lastRenderedPageBreak/>
         <w:t>2.2 DESCRIÇÃO DO CENÁRIO do perfil personal</w:t>
       </w:r>
+      <w:bookmarkEnd w:id="8"/>
     </w:p>
     <w:p>
       <w:pPr>
@@ -1434,6 +1812,7 @@
       </w:pPr>
       <w:r>
         <w:rPr>
+          <w:rFonts w:ascii="Arial" w:hAnsi="Arial" w:cs="Arial"/>
           <w:noProof/>
           <w:sz w:val="20"/>
         </w:rPr>
@@ -1777,10 +2156,18 @@
         <w:spacing w:before="240"/>
         <w:contextualSpacing/>
         <w:jc w:val="left"/>
-      </w:pPr>
-      <w:r>
+        <w:rPr>
+          <w:rFonts w:cs="Arial"/>
+        </w:rPr>
+      </w:pPr>
+      <w:bookmarkStart w:id="9" w:name="_Toc6606967"/>
+      <w:r>
+        <w:rPr>
+          <w:rFonts w:cs="Arial"/>
+        </w:rPr>
         <w:t>2.3 DESCRIÇÃO DO CENÁRIO do perfil aluno</w:t>
       </w:r>
+      <w:bookmarkEnd w:id="9"/>
     </w:p>
     <w:p>
       <w:pPr>
@@ -1810,6 +2197,7 @@
       </w:pPr>
       <w:r>
         <w:rPr>
+          <w:rFonts w:ascii="Arial" w:hAnsi="Arial" w:cs="Arial"/>
           <w:noProof/>
         </w:rPr>
         <w:drawing>
@@ -1888,14 +2276,7 @@
           <w:rFonts w:ascii="Arial" w:hAnsi="Arial" w:cs="Arial"/>
           <w:color w:val="000000"/>
         </w:rPr>
-        <w:t xml:space="preserve">Nome: </w:t>
-      </w:r>
-      <w:r>
-        <w:rPr>
-          <w:rFonts w:ascii="Arial" w:hAnsi="Arial" w:cs="Arial"/>
-          <w:color w:val="000000"/>
-        </w:rPr>
-        <w:t>Joana Maria</w:t>
+        <w:t>Nome: Joana Maria</w:t>
       </w:r>
     </w:p>
     <w:p>
@@ -1987,21 +2368,7 @@
           <w:rFonts w:ascii="Arial" w:hAnsi="Arial" w:cs="Arial"/>
           <w:color w:val="000000"/>
         </w:rPr>
-        <w:t xml:space="preserve">Perfil: </w:t>
-      </w:r>
-      <w:r>
-        <w:rPr>
-          <w:rFonts w:ascii="Arial" w:hAnsi="Arial" w:cs="Arial"/>
-          <w:color w:val="000000"/>
-        </w:rPr>
-        <w:t>Seus pais que</w:t>
-      </w:r>
-      <w:r>
-        <w:rPr>
-          <w:rFonts w:ascii="Arial" w:hAnsi="Arial" w:cs="Arial"/>
-          <w:color w:val="000000"/>
-        </w:rPr>
-        <w:t xml:space="preserve">riam que ela fizesse direito, pois era um sonho de família, mas essa nunca foi sua área de interesse. Desde pequena Joana sempre gostou de participar das aulas de educação física e demonstrou interesse por eventos esportivos em especial os que envolvia artes maciais, em 2016 </w:t>
+        <w:t xml:space="preserve">Perfil: Seus pais queriam que ela fizesse direito, pois era um sonho de família, mas essa nunca foi sua área de interesse. Desde pequena Joana sempre gostou de participar das aulas de educação física e demonstrou interesse por eventos esportivos em especial os que envolvia artes maciais, em 2016 </w:t>
       </w:r>
       <w:r>
         <w:rPr>
@@ -2168,14 +2535,25 @@
         <w:spacing w:before="240"/>
         <w:contextualSpacing/>
         <w:jc w:val="left"/>
-      </w:pPr>
-      <w:r>
+        <w:rPr>
+          <w:rFonts w:cs="Arial"/>
+        </w:rPr>
+      </w:pPr>
+      <w:bookmarkStart w:id="10" w:name="_Toc6606968"/>
+      <w:r>
+        <w:rPr>
+          <w:rFonts w:cs="Arial"/>
+        </w:rPr>
         <w:lastRenderedPageBreak/>
         <w:t xml:space="preserve">2.3 DESCRIÇÃO DO CENÁRIO do perfil </w:t>
       </w:r>
       <w:r>
+        <w:rPr>
+          <w:rFonts w:cs="Arial"/>
+        </w:rPr>
         <w:t>GERENCIAL</w:t>
       </w:r>
+      <w:bookmarkEnd w:id="10"/>
     </w:p>
     <w:p>
       <w:pPr>
@@ -2634,7 +3012,7 @@
     <w:p>
       <w:pPr>
         <w:rPr>
-          <w:rFonts w:ascii="Arial" w:hAnsi="Arial"/>
+          <w:rFonts w:ascii="Arial" w:hAnsi="Arial" w:cs="Arial"/>
           <w:b/>
         </w:rPr>
       </w:pPr>
@@ -2644,26 +3022,44 @@
         <w:pStyle w:val="Ttulo1"/>
         <w:spacing w:before="30" w:after="0"/>
         <w:jc w:val="left"/>
-      </w:pPr>
-      <w:bookmarkStart w:id="7" w:name="_Toc27388237"/>
-      <w:bookmarkStart w:id="8" w:name="_Toc50991907"/>
-      <w:bookmarkStart w:id="9" w:name="_Toc6239572"/>
-      <w:bookmarkStart w:id="10" w:name="_Toc6314064"/>
-      <w:r>
+        <w:rPr>
+          <w:rFonts w:cs="Arial"/>
+        </w:rPr>
+      </w:pPr>
+      <w:bookmarkStart w:id="11" w:name="_Toc27388237"/>
+      <w:bookmarkStart w:id="12" w:name="_Toc50991907"/>
+      <w:bookmarkStart w:id="13" w:name="_Toc6239572"/>
+      <w:bookmarkStart w:id="14" w:name="_Toc6606969"/>
+      <w:r>
+        <w:rPr>
+          <w:rFonts w:cs="Arial"/>
+        </w:rPr>
         <w:t>3</w:t>
       </w:r>
       <w:r>
+        <w:rPr>
+          <w:rFonts w:cs="Arial"/>
+        </w:rPr>
         <w:t xml:space="preserve"> </w:t>
       </w:r>
-      <w:bookmarkEnd w:id="7"/>
-      <w:bookmarkEnd w:id="8"/>
-      <w:r>
+      <w:bookmarkEnd w:id="11"/>
+      <w:bookmarkEnd w:id="12"/>
+      <w:r>
+        <w:rPr>
+          <w:rFonts w:cs="Arial"/>
+        </w:rPr>
         <w:t>ANÁLISE E MODELAGEM DAS TAREFAS</w:t>
       </w:r>
-      <w:bookmarkEnd w:id="9"/>
-      <w:bookmarkEnd w:id="10"/>
-    </w:p>
-    <w:p/>
+      <w:bookmarkEnd w:id="13"/>
+      <w:bookmarkEnd w:id="14"/>
+    </w:p>
+    <w:p>
+      <w:pPr>
+        <w:rPr>
+          <w:rFonts w:ascii="Arial" w:hAnsi="Arial" w:cs="Arial"/>
+        </w:rPr>
+      </w:pPr>
+    </w:p>
     <w:p>
       <w:pPr>
         <w:jc w:val="both"/>
@@ -2803,13 +3199,7 @@
         <w:rPr>
           <w:rFonts w:ascii="Arial" w:hAnsi="Arial" w:cs="Arial"/>
         </w:rPr>
-        <w:t>),</w:t>
-      </w:r>
-      <w:r>
-        <w:rPr>
-          <w:rFonts w:ascii="Arial" w:hAnsi="Arial" w:cs="Arial"/>
-        </w:rPr>
-        <w:t xml:space="preserve"> </w:t>
+        <w:t xml:space="preserve">), </w:t>
       </w:r>
       <w:r>
         <w:rPr>
@@ -2821,13 +3211,7 @@
         <w:rPr>
           <w:rFonts w:ascii="Arial" w:hAnsi="Arial" w:cs="Arial"/>
         </w:rPr>
-        <w:t>de acordo com</w:t>
-      </w:r>
-      <w:r>
-        <w:rPr>
-          <w:rFonts w:ascii="Arial" w:hAnsi="Arial" w:cs="Arial"/>
-        </w:rPr>
-        <w:t xml:space="preserve"> Paterno, Mancini e </w:t>
+        <w:t xml:space="preserve">de acordo com Paterno, Mancini e </w:t>
       </w:r>
       <w:proofErr w:type="spellStart"/>
       <w:r>
@@ -2865,14 +3249,23 @@
     <w:p>
       <w:pPr>
         <w:jc w:val="both"/>
-      </w:pPr>
-    </w:p>
-    <w:p>
-      <w:bookmarkStart w:id="11" w:name="_Toc27388238"/>
-      <w:bookmarkStart w:id="12" w:name="_Toc50991908"/>
-      <w:bookmarkStart w:id="13" w:name="_Toc6239573"/>
-      <w:r>
-        <w:rPr>
+        <w:rPr>
+          <w:rFonts w:ascii="Arial" w:hAnsi="Arial" w:cs="Arial"/>
+        </w:rPr>
+      </w:pPr>
+    </w:p>
+    <w:p>
+      <w:pPr>
+        <w:rPr>
+          <w:rFonts w:ascii="Arial" w:hAnsi="Arial" w:cs="Arial"/>
+        </w:rPr>
+      </w:pPr>
+      <w:bookmarkStart w:id="15" w:name="_Toc27388238"/>
+      <w:bookmarkStart w:id="16" w:name="_Toc50991908"/>
+      <w:bookmarkStart w:id="17" w:name="_Toc6239573"/>
+      <w:r>
+        <w:rPr>
+          <w:rFonts w:ascii="Arial" w:hAnsi="Arial" w:cs="Arial"/>
           <w:noProof/>
         </w:rPr>
         <w:drawing>
@@ -2921,22 +3314,35 @@
     <w:p>
       <w:pPr>
         <w:jc w:val="center"/>
-      </w:pPr>
-      <w:r>
+        <w:rPr>
+          <w:rFonts w:ascii="Arial" w:hAnsi="Arial" w:cs="Arial"/>
+        </w:rPr>
+      </w:pPr>
+      <w:r>
+        <w:rPr>
+          <w:rFonts w:ascii="Arial" w:hAnsi="Arial" w:cs="Arial"/>
+        </w:rPr>
+        <w:lastRenderedPageBreak/>
         <w:t xml:space="preserve">Link do </w:t>
       </w:r>
       <w:proofErr w:type="spellStart"/>
       <w:r>
+        <w:rPr>
+          <w:rFonts w:ascii="Arial" w:hAnsi="Arial" w:cs="Arial"/>
+        </w:rPr>
         <w:t>svg</w:t>
       </w:r>
       <w:proofErr w:type="spellEnd"/>
       <w:r>
-        <w:t xml:space="preserve"> do diagrama acima: </w:t>
-      </w:r>
-      <w:r>
-        <w:t>https://drive.google.com/file/d/19FBRtnxIjBLZe1NcT59csfyVpXjmbali/view?usp=sharing</w:t>
-      </w:r>
-      <w:r>
+        <w:rPr>
+          <w:rFonts w:ascii="Arial" w:hAnsi="Arial" w:cs="Arial"/>
+        </w:rPr>
+        <w:t xml:space="preserve"> do diagrama acima: https://drive.google.com/file/d/19FBRtnxIjBLZe1NcT59csfyVpXjmbali/view?usp=sharing</w:t>
+      </w:r>
+      <w:r>
+        <w:rPr>
+          <w:rFonts w:ascii="Arial" w:hAnsi="Arial" w:cs="Arial"/>
+        </w:rPr>
         <w:br w:type="page"/>
       </w:r>
     </w:p>
@@ -2945,24 +3351,42 @@
         <w:pStyle w:val="Ttulo1"/>
         <w:spacing w:before="30" w:after="30"/>
         <w:jc w:val="left"/>
-      </w:pPr>
-      <w:bookmarkStart w:id="14" w:name="_Toc6314065"/>
-      <w:r>
+        <w:rPr>
+          <w:rFonts w:cs="Arial"/>
+        </w:rPr>
+      </w:pPr>
+      <w:bookmarkStart w:id="18" w:name="_Toc6606970"/>
+      <w:r>
+        <w:rPr>
+          <w:rFonts w:cs="Arial"/>
+        </w:rPr>
         <w:lastRenderedPageBreak/>
         <w:t>4</w:t>
       </w:r>
       <w:r>
+        <w:rPr>
+          <w:rFonts w:cs="Arial"/>
+        </w:rPr>
         <w:t xml:space="preserve"> </w:t>
       </w:r>
-      <w:bookmarkEnd w:id="11"/>
-      <w:bookmarkEnd w:id="12"/>
-      <w:r>
+      <w:bookmarkEnd w:id="15"/>
+      <w:bookmarkEnd w:id="16"/>
+      <w:r>
+        <w:rPr>
+          <w:rFonts w:cs="Arial"/>
+        </w:rPr>
         <w:t>ESTABELECIMENTO DOS REQUISITOS</w:t>
       </w:r>
-      <w:bookmarkEnd w:id="13"/>
-      <w:bookmarkEnd w:id="14"/>
-    </w:p>
-    <w:p/>
+      <w:bookmarkEnd w:id="17"/>
+      <w:bookmarkEnd w:id="18"/>
+    </w:p>
+    <w:p>
+      <w:pPr>
+        <w:rPr>
+          <w:rFonts w:ascii="Arial" w:hAnsi="Arial" w:cs="Arial"/>
+        </w:rPr>
+      </w:pPr>
+    </w:p>
     <w:p>
       <w:pPr>
         <w:jc w:val="both"/>
@@ -3021,20 +3445,32 @@
         <w:pStyle w:val="Ttulo2"/>
         <w:spacing w:before="30" w:after="30"/>
         <w:contextualSpacing/>
-      </w:pPr>
-      <w:bookmarkStart w:id="15" w:name="_Toc6314066"/>
-      <w:r>
-        <w:t xml:space="preserve">4.1 </w:t>
-      </w:r>
-      <w:r>
-        <w:t>REQUISITOS FUNCIONAI</w:t>
-      </w:r>
-      <w:r>
+        <w:rPr>
+          <w:rFonts w:cs="Arial"/>
+        </w:rPr>
+      </w:pPr>
+      <w:bookmarkStart w:id="19" w:name="_Toc6606971"/>
+      <w:r>
+        <w:rPr>
+          <w:rFonts w:cs="Arial"/>
+        </w:rPr>
+        <w:t>4.1 REQUISITOS FUNCIONAI</w:t>
+      </w:r>
+      <w:r>
+        <w:rPr>
+          <w:rFonts w:cs="Arial"/>
+        </w:rPr>
         <w:t>S</w:t>
       </w:r>
-      <w:bookmarkEnd w:id="15"/>
-    </w:p>
-    <w:p/>
+      <w:bookmarkEnd w:id="19"/>
+    </w:p>
+    <w:p>
+      <w:pPr>
+        <w:rPr>
+          <w:rFonts w:ascii="Arial" w:hAnsi="Arial" w:cs="Arial"/>
+        </w:rPr>
+      </w:pPr>
+    </w:p>
     <w:p>
       <w:pPr>
         <w:jc w:val="both"/>
@@ -3052,13 +3488,7 @@
         <w:rPr>
           <w:rFonts w:ascii="Arial" w:hAnsi="Arial" w:cs="Arial"/>
         </w:rPr>
-        <w:t>o sistema dev</w:t>
-      </w:r>
-      <w:r>
-        <w:rPr>
-          <w:rFonts w:ascii="Arial" w:hAnsi="Arial" w:cs="Arial"/>
-        </w:rPr>
-        <w:t>erá</w:t>
+        <w:t>o sistema deverá</w:t>
       </w:r>
       <w:r>
         <w:rPr>
@@ -3738,13 +4168,7 @@
               <w:rPr>
                 <w:rFonts w:ascii="Arial" w:hAnsi="Arial" w:cs="Arial"/>
               </w:rPr>
-              <w:t>Justificativa:</w:t>
-            </w:r>
-            <w:r>
-              <w:rPr>
-                <w:rFonts w:ascii="Arial" w:hAnsi="Arial" w:cs="Arial"/>
-              </w:rPr>
-              <w:t xml:space="preserve"> </w:t>
+              <w:t xml:space="preserve">Justificativa: </w:t>
             </w:r>
             <w:r>
               <w:rPr>
@@ -3970,25 +4394,7 @@
               <w:rPr>
                 <w:rFonts w:ascii="Arial" w:hAnsi="Arial" w:cs="Arial"/>
               </w:rPr>
-              <w:t xml:space="preserve">Histórico </w:t>
-            </w:r>
-            <w:r>
-              <w:rPr>
-                <w:rFonts w:ascii="Arial" w:hAnsi="Arial" w:cs="Arial"/>
-              </w:rPr>
-              <w:t>(Origem e</w:t>
-            </w:r>
-            <w:r>
-              <w:rPr>
-                <w:rFonts w:ascii="Arial" w:hAnsi="Arial" w:cs="Arial"/>
-              </w:rPr>
-              <w:t xml:space="preserve"> </w:t>
-            </w:r>
-            <w:r>
-              <w:rPr>
-                <w:rFonts w:ascii="Arial" w:hAnsi="Arial" w:cs="Arial"/>
-              </w:rPr>
-              <w:t>alterações)</w:t>
+              <w:t>Histórico (Origem e alterações)</w:t>
             </w:r>
             <w:r>
               <w:rPr>
@@ -4455,31 +4861,7 @@
               <w:rPr>
                 <w:rFonts w:ascii="Arial" w:hAnsi="Arial" w:cs="Arial"/>
               </w:rPr>
-              <w:t xml:space="preserve">Histórico </w:t>
-            </w:r>
-            <w:r>
-              <w:rPr>
-                <w:rFonts w:ascii="Arial" w:hAnsi="Arial" w:cs="Arial"/>
-              </w:rPr>
-              <w:t>(Origem e</w:t>
-            </w:r>
-            <w:r>
-              <w:rPr>
-                <w:rFonts w:ascii="Arial" w:hAnsi="Arial" w:cs="Arial"/>
-              </w:rPr>
-              <w:t xml:space="preserve"> </w:t>
-            </w:r>
-            <w:r>
-              <w:rPr>
-                <w:rFonts w:ascii="Arial" w:hAnsi="Arial" w:cs="Arial"/>
-              </w:rPr>
-              <w:t>alterações)</w:t>
-            </w:r>
-            <w:r>
-              <w:rPr>
-                <w:rFonts w:ascii="Arial" w:hAnsi="Arial" w:cs="Arial"/>
-              </w:rPr>
-              <w:t>: Requisito levantada pela equipe de desenvolvimento, no dia 17 de abril de 2019.</w:t>
+              <w:t>Histórico (Origem e alterações): Requisito levantada pela equipe de desenvolvimento, no dia 17 de abril de 2019.</w:t>
             </w:r>
           </w:p>
         </w:tc>
@@ -4851,31 +5233,7 @@
               <w:rPr>
                 <w:rFonts w:ascii="Arial" w:hAnsi="Arial" w:cs="Arial"/>
               </w:rPr>
-              <w:t xml:space="preserve">Histórico </w:t>
-            </w:r>
-            <w:r>
-              <w:rPr>
-                <w:rFonts w:ascii="Arial" w:hAnsi="Arial" w:cs="Arial"/>
-              </w:rPr>
-              <w:t>(Origem e</w:t>
-            </w:r>
-            <w:r>
-              <w:rPr>
-                <w:rFonts w:ascii="Arial" w:hAnsi="Arial" w:cs="Arial"/>
-              </w:rPr>
-              <w:t xml:space="preserve"> </w:t>
-            </w:r>
-            <w:r>
-              <w:rPr>
-                <w:rFonts w:ascii="Arial" w:hAnsi="Arial" w:cs="Arial"/>
-              </w:rPr>
-              <w:t>alterações)</w:t>
-            </w:r>
-            <w:r>
-              <w:rPr>
-                <w:rFonts w:ascii="Arial" w:hAnsi="Arial" w:cs="Arial"/>
-              </w:rPr>
-              <w:t xml:space="preserve">: </w:t>
+              <w:t xml:space="preserve">Histórico (Origem e alterações): </w:t>
             </w:r>
             <w:r>
               <w:rPr>
@@ -5292,31 +5650,7 @@
               <w:rPr>
                 <w:rFonts w:ascii="Arial" w:hAnsi="Arial" w:cs="Arial"/>
               </w:rPr>
-              <w:t xml:space="preserve">Histórico </w:t>
-            </w:r>
-            <w:r>
-              <w:rPr>
-                <w:rFonts w:ascii="Arial" w:hAnsi="Arial" w:cs="Arial"/>
-              </w:rPr>
-              <w:t>(Origem e</w:t>
-            </w:r>
-            <w:r>
-              <w:rPr>
-                <w:rFonts w:ascii="Arial" w:hAnsi="Arial" w:cs="Arial"/>
-              </w:rPr>
-              <w:t xml:space="preserve"> </w:t>
-            </w:r>
-            <w:r>
-              <w:rPr>
-                <w:rFonts w:ascii="Arial" w:hAnsi="Arial" w:cs="Arial"/>
-              </w:rPr>
-              <w:t>alterações)</w:t>
-            </w:r>
-            <w:r>
-              <w:rPr>
-                <w:rFonts w:ascii="Arial" w:hAnsi="Arial" w:cs="Arial"/>
-              </w:rPr>
-              <w:t>: Requisito levantada pela equipe de desenvolvimento, no dia 17 de abril de 2019.</w:t>
+              <w:t>Histórico (Origem e alterações): Requisito levantada pela equipe de desenvolvimento, no dia 17 de abril de 2019.</w:t>
             </w:r>
           </w:p>
         </w:tc>
@@ -5734,31 +6068,7 @@
               <w:rPr>
                 <w:rFonts w:ascii="Arial" w:hAnsi="Arial" w:cs="Arial"/>
               </w:rPr>
-              <w:t xml:space="preserve">Histórico </w:t>
-            </w:r>
-            <w:r>
-              <w:rPr>
-                <w:rFonts w:ascii="Arial" w:hAnsi="Arial" w:cs="Arial"/>
-              </w:rPr>
-              <w:t>(Origem e</w:t>
-            </w:r>
-            <w:r>
-              <w:rPr>
-                <w:rFonts w:ascii="Arial" w:hAnsi="Arial" w:cs="Arial"/>
-              </w:rPr>
-              <w:t xml:space="preserve"> </w:t>
-            </w:r>
-            <w:r>
-              <w:rPr>
-                <w:rFonts w:ascii="Arial" w:hAnsi="Arial" w:cs="Arial"/>
-              </w:rPr>
-              <w:t>alterações)</w:t>
-            </w:r>
-            <w:r>
-              <w:rPr>
-                <w:rFonts w:ascii="Arial" w:hAnsi="Arial" w:cs="Arial"/>
-              </w:rPr>
-              <w:t>: Requisito levantada pela equipe de desenvolvimento, no dia 17 de abril de 2019</w:t>
+              <w:t>Histórico (Origem e alterações): Requisito levantada pela equipe de desenvolvimento, no dia 17 de abril de 2019</w:t>
             </w:r>
             <w:r>
               <w:rPr>
@@ -6122,31 +6432,7 @@
               <w:rPr>
                 <w:rFonts w:ascii="Arial" w:hAnsi="Arial" w:cs="Arial"/>
               </w:rPr>
-              <w:t xml:space="preserve">Histórico </w:t>
-            </w:r>
-            <w:r>
-              <w:rPr>
-                <w:rFonts w:ascii="Arial" w:hAnsi="Arial" w:cs="Arial"/>
-              </w:rPr>
-              <w:t>(Origem e</w:t>
-            </w:r>
-            <w:r>
-              <w:rPr>
-                <w:rFonts w:ascii="Arial" w:hAnsi="Arial" w:cs="Arial"/>
-              </w:rPr>
-              <w:t xml:space="preserve"> </w:t>
-            </w:r>
-            <w:r>
-              <w:rPr>
-                <w:rFonts w:ascii="Arial" w:hAnsi="Arial" w:cs="Arial"/>
-              </w:rPr>
-              <w:t>alterações)</w:t>
-            </w:r>
-            <w:r>
-              <w:rPr>
-                <w:rFonts w:ascii="Arial" w:hAnsi="Arial" w:cs="Arial"/>
-              </w:rPr>
-              <w:t>: Requisito levantada pela equipe de desenvolvimento, no dia 17 de abril de 2019.</w:t>
+              <w:t>Histórico (Origem e alterações): Requisito levantada pela equipe de desenvolvimento, no dia 17 de abril de 2019.</w:t>
             </w:r>
           </w:p>
         </w:tc>
@@ -6521,31 +6807,7 @@
               <w:rPr>
                 <w:rFonts w:ascii="Arial" w:hAnsi="Arial" w:cs="Arial"/>
               </w:rPr>
-              <w:t xml:space="preserve">Histórico </w:t>
-            </w:r>
-            <w:r>
-              <w:rPr>
-                <w:rFonts w:ascii="Arial" w:hAnsi="Arial" w:cs="Arial"/>
-              </w:rPr>
-              <w:t>(Origem e</w:t>
-            </w:r>
-            <w:r>
-              <w:rPr>
-                <w:rFonts w:ascii="Arial" w:hAnsi="Arial" w:cs="Arial"/>
-              </w:rPr>
-              <w:t xml:space="preserve"> </w:t>
-            </w:r>
-            <w:r>
-              <w:rPr>
-                <w:rFonts w:ascii="Arial" w:hAnsi="Arial" w:cs="Arial"/>
-              </w:rPr>
-              <w:t>alterações)</w:t>
-            </w:r>
-            <w:r>
-              <w:rPr>
-                <w:rFonts w:ascii="Arial" w:hAnsi="Arial" w:cs="Arial"/>
-              </w:rPr>
-              <w:t>: Requisito levantada pela equipe de desenvolvimento, no dia 17 de abril de 2019.</w:t>
+              <w:t>Histórico (Origem e alterações): Requisito levantada pela equipe de desenvolvimento, no dia 17 de abril de 2019.</w:t>
             </w:r>
           </w:p>
         </w:tc>
@@ -6903,31 +7165,7 @@
               <w:rPr>
                 <w:rFonts w:ascii="Arial" w:hAnsi="Arial" w:cs="Arial"/>
               </w:rPr>
-              <w:t xml:space="preserve">Histórico </w:t>
-            </w:r>
-            <w:r>
-              <w:rPr>
-                <w:rFonts w:ascii="Arial" w:hAnsi="Arial" w:cs="Arial"/>
-              </w:rPr>
-              <w:t>(Origem e</w:t>
-            </w:r>
-            <w:r>
-              <w:rPr>
-                <w:rFonts w:ascii="Arial" w:hAnsi="Arial" w:cs="Arial"/>
-              </w:rPr>
-              <w:t xml:space="preserve"> </w:t>
-            </w:r>
-            <w:r>
-              <w:rPr>
-                <w:rFonts w:ascii="Arial" w:hAnsi="Arial" w:cs="Arial"/>
-              </w:rPr>
-              <w:t>alterações)</w:t>
-            </w:r>
-            <w:r>
-              <w:rPr>
-                <w:rFonts w:ascii="Arial" w:hAnsi="Arial" w:cs="Arial"/>
-              </w:rPr>
-              <w:t>: Requisito levantada pela equipe de desenvolvimento, no dia 17 de abril de 2019.</w:t>
+              <w:t>Histórico (Origem e alterações): Requisito levantada pela equipe de desenvolvimento, no dia 17 de abril de 2019.</w:t>
             </w:r>
           </w:p>
         </w:tc>
@@ -6951,7 +7189,7 @@
           <w:color w:val="000000"/>
         </w:rPr>
       </w:pPr>
-      <w:bookmarkStart w:id="16" w:name="_Toc6239575"/>
+      <w:bookmarkStart w:id="20" w:name="_Toc6239575"/>
     </w:p>
     <w:p>
       <w:pPr>
@@ -6963,25 +7201,24 @@
           <w:color w:val="000000"/>
         </w:rPr>
       </w:pPr>
-      <w:bookmarkStart w:id="17" w:name="_Toc6314067"/>
+      <w:bookmarkStart w:id="21" w:name="_Toc6606972"/>
       <w:r>
         <w:rPr>
           <w:rFonts w:cs="Arial"/>
           <w:color w:val="000000"/>
         </w:rPr>
-        <w:t xml:space="preserve">4.2 </w:t>
-      </w:r>
-      <w:r>
-        <w:rPr>
-          <w:rFonts w:cs="Arial"/>
-          <w:color w:val="000000"/>
-        </w:rPr>
-        <w:t>Requisitos Não-Funcionais</w:t>
-      </w:r>
-      <w:bookmarkEnd w:id="16"/>
-      <w:bookmarkEnd w:id="17"/>
-    </w:p>
-    <w:p/>
+        <w:t>4.2 Requisitos Não-Funcionais</w:t>
+      </w:r>
+      <w:bookmarkEnd w:id="20"/>
+      <w:bookmarkEnd w:id="21"/>
+    </w:p>
+    <w:p>
+      <w:pPr>
+        <w:rPr>
+          <w:rFonts w:ascii="Arial" w:hAnsi="Arial" w:cs="Arial"/>
+        </w:rPr>
+      </w:pPr>
+    </w:p>
     <w:p>
       <w:pPr>
         <w:jc w:val="both"/>
@@ -6993,13 +7230,7 @@
         <w:rPr>
           <w:rFonts w:ascii="Arial" w:hAnsi="Arial" w:cs="Arial"/>
         </w:rPr>
-        <w:t>Os requisitos não funcionais</w:t>
-      </w:r>
-      <w:r>
-        <w:rPr>
-          <w:rFonts w:ascii="Arial" w:hAnsi="Arial" w:cs="Arial"/>
-        </w:rPr>
-        <w:t xml:space="preserve">, consistem nas propriedades, condições que o sistema deverá possuir ou em qualidades que um software deve ter. No sistema da academia por exemplo, </w:t>
+        <w:t xml:space="preserve">Os requisitos não funcionais, consistem nas propriedades, condições que o sistema deverá possuir ou em qualidades que um software deve ter. No sistema da academia por exemplo, </w:t>
       </w:r>
       <w:r>
         <w:rPr>
@@ -7011,19 +7242,7 @@
         <w:rPr>
           <w:rFonts w:ascii="Arial" w:hAnsi="Arial" w:cs="Arial"/>
         </w:rPr>
-        <w:t xml:space="preserve"> </w:t>
-      </w:r>
-      <w:r>
-        <w:rPr>
-          <w:rFonts w:ascii="Arial" w:hAnsi="Arial" w:cs="Arial"/>
-        </w:rPr>
-        <w:t>Conforme mostra</w:t>
-      </w:r>
-      <w:r>
-        <w:rPr>
-          <w:rFonts w:ascii="Arial" w:hAnsi="Arial" w:cs="Arial"/>
-        </w:rPr>
-        <w:t xml:space="preserve"> o exemplo a seguir, utilizando-se o template Volere.</w:t>
+        <w:t xml:space="preserve"> Conforme mostra o exemplo a seguir, utilizando-se o template Volere.</w:t>
       </w:r>
     </w:p>
     <w:p>
@@ -7407,31 +7626,7 @@
               <w:rPr>
                 <w:rFonts w:ascii="Arial" w:hAnsi="Arial" w:cs="Arial"/>
               </w:rPr>
-              <w:t xml:space="preserve">Histórico </w:t>
-            </w:r>
-            <w:r>
-              <w:rPr>
-                <w:rFonts w:ascii="Arial" w:hAnsi="Arial" w:cs="Arial"/>
-              </w:rPr>
-              <w:t>(Origem e</w:t>
-            </w:r>
-            <w:r>
-              <w:rPr>
-                <w:rFonts w:ascii="Arial" w:hAnsi="Arial" w:cs="Arial"/>
-              </w:rPr>
-              <w:t xml:space="preserve"> </w:t>
-            </w:r>
-            <w:r>
-              <w:rPr>
-                <w:rFonts w:ascii="Arial" w:hAnsi="Arial" w:cs="Arial"/>
-              </w:rPr>
-              <w:t>alterações)</w:t>
-            </w:r>
-            <w:r>
-              <w:rPr>
-                <w:rFonts w:ascii="Arial" w:hAnsi="Arial" w:cs="Arial"/>
-              </w:rPr>
-              <w:t>: Requisito levantada pela equipe de desenvolvimento, no dia 17 de abril de 2019.</w:t>
+              <w:t>Histórico (Origem e alterações): Requisito levantada pela equipe de desenvolvimento, no dia 17 de abril de 2019.</w:t>
             </w:r>
           </w:p>
         </w:tc>
@@ -7843,31 +8038,7 @@
               <w:rPr>
                 <w:rFonts w:ascii="Arial" w:hAnsi="Arial" w:cs="Arial"/>
               </w:rPr>
-              <w:t xml:space="preserve">Histórico </w:t>
-            </w:r>
-            <w:r>
-              <w:rPr>
-                <w:rFonts w:ascii="Arial" w:hAnsi="Arial" w:cs="Arial"/>
-              </w:rPr>
-              <w:t>(Origem e</w:t>
-            </w:r>
-            <w:r>
-              <w:rPr>
-                <w:rFonts w:ascii="Arial" w:hAnsi="Arial" w:cs="Arial"/>
-              </w:rPr>
-              <w:t xml:space="preserve"> </w:t>
-            </w:r>
-            <w:r>
-              <w:rPr>
-                <w:rFonts w:ascii="Arial" w:hAnsi="Arial" w:cs="Arial"/>
-              </w:rPr>
-              <w:t>alterações)</w:t>
-            </w:r>
-            <w:r>
-              <w:rPr>
-                <w:rFonts w:ascii="Arial" w:hAnsi="Arial" w:cs="Arial"/>
-              </w:rPr>
-              <w:t>: Requisito levantada pela equipe de desenvolvimento, no dia 17 de abril de 2019.</w:t>
+              <w:t>Histórico (Origem e alterações): Requisito levantada pela equipe de desenvolvimento, no dia 17 de abril de 2019.</w:t>
             </w:r>
           </w:p>
         </w:tc>
@@ -8262,31 +8433,7 @@
               <w:rPr>
                 <w:rFonts w:ascii="Arial" w:hAnsi="Arial" w:cs="Arial"/>
               </w:rPr>
-              <w:t xml:space="preserve">Histórico </w:t>
-            </w:r>
-            <w:r>
-              <w:rPr>
-                <w:rFonts w:ascii="Arial" w:hAnsi="Arial" w:cs="Arial"/>
-              </w:rPr>
-              <w:t>(Origem e</w:t>
-            </w:r>
-            <w:r>
-              <w:rPr>
-                <w:rFonts w:ascii="Arial" w:hAnsi="Arial" w:cs="Arial"/>
-              </w:rPr>
-              <w:t xml:space="preserve"> </w:t>
-            </w:r>
-            <w:r>
-              <w:rPr>
-                <w:rFonts w:ascii="Arial" w:hAnsi="Arial" w:cs="Arial"/>
-              </w:rPr>
-              <w:t>alterações)</w:t>
-            </w:r>
-            <w:r>
-              <w:rPr>
-                <w:rFonts w:ascii="Arial" w:hAnsi="Arial" w:cs="Arial"/>
-              </w:rPr>
-              <w:t>: Requisito levantada pela equipe de desenvolvimento, no dia 17 de abril de 2019.</w:t>
+              <w:t>Histórico (Origem e alterações): Requisito levantada pela equipe de desenvolvimento, no dia 17 de abril de 2019.</w:t>
             </w:r>
           </w:p>
         </w:tc>
@@ -8665,31 +8812,7 @@
               <w:rPr>
                 <w:rFonts w:ascii="Arial" w:hAnsi="Arial" w:cs="Arial"/>
               </w:rPr>
-              <w:t xml:space="preserve">Histórico </w:t>
-            </w:r>
-            <w:r>
-              <w:rPr>
-                <w:rFonts w:ascii="Arial" w:hAnsi="Arial" w:cs="Arial"/>
-              </w:rPr>
-              <w:t>(Origem e</w:t>
-            </w:r>
-            <w:r>
-              <w:rPr>
-                <w:rFonts w:ascii="Arial" w:hAnsi="Arial" w:cs="Arial"/>
-              </w:rPr>
-              <w:t xml:space="preserve"> </w:t>
-            </w:r>
-            <w:r>
-              <w:rPr>
-                <w:rFonts w:ascii="Arial" w:hAnsi="Arial" w:cs="Arial"/>
-              </w:rPr>
-              <w:t>alterações)</w:t>
-            </w:r>
-            <w:r>
-              <w:rPr>
-                <w:rFonts w:ascii="Arial" w:hAnsi="Arial" w:cs="Arial"/>
-              </w:rPr>
-              <w:t>: Requisito levantada pela equipe de desenvolvimento, no dia 17 de abril de 2019.</w:t>
+              <w:t>Histórico (Origem e alterações): Requisito levantada pela equipe de desenvolvimento, no dia 17 de abril de 2019.</w:t>
             </w:r>
           </w:p>
         </w:tc>
@@ -9030,31 +9153,7 @@
               <w:rPr>
                 <w:rFonts w:ascii="Arial" w:hAnsi="Arial" w:cs="Arial"/>
               </w:rPr>
-              <w:t xml:space="preserve">Histórico </w:t>
-            </w:r>
-            <w:r>
-              <w:rPr>
-                <w:rFonts w:ascii="Arial" w:hAnsi="Arial" w:cs="Arial"/>
-              </w:rPr>
-              <w:t>(Origem e</w:t>
-            </w:r>
-            <w:r>
-              <w:rPr>
-                <w:rFonts w:ascii="Arial" w:hAnsi="Arial" w:cs="Arial"/>
-              </w:rPr>
-              <w:t xml:space="preserve"> </w:t>
-            </w:r>
-            <w:r>
-              <w:rPr>
-                <w:rFonts w:ascii="Arial" w:hAnsi="Arial" w:cs="Arial"/>
-              </w:rPr>
-              <w:t>alterações)</w:t>
-            </w:r>
-            <w:r>
-              <w:rPr>
-                <w:rFonts w:ascii="Arial" w:hAnsi="Arial" w:cs="Arial"/>
-              </w:rPr>
-              <w:t>: Requisito levantada pela equipe de desenvolvimento, no dia 17 de abril de 2019.</w:t>
+              <w:t>Histórico (Origem e alterações): Requisito levantada pela equipe de desenvolvimento, no dia 17 de abril de 2019.</w:t>
             </w:r>
           </w:p>
         </w:tc>
@@ -9063,7 +9162,7 @@
     <w:p>
       <w:pPr>
         <w:rPr>
-          <w:rFonts w:ascii="Arial" w:hAnsi="Arial"/>
+          <w:rFonts w:ascii="Arial" w:hAnsi="Arial" w:cs="Arial"/>
           <w:b/>
         </w:rPr>
       </w:pPr>
@@ -9073,14 +9172,26 @@
         <w:pStyle w:val="Ttulo1"/>
         <w:spacing w:before="30" w:after="30"/>
         <w:jc w:val="left"/>
-      </w:pPr>
-      <w:bookmarkStart w:id="18" w:name="_Toc6314068"/>
-      <w:r>
+        <w:rPr>
+          <w:rFonts w:cs="Arial"/>
+        </w:rPr>
+      </w:pPr>
+      <w:bookmarkStart w:id="22" w:name="_Toc6606973"/>
+      <w:r>
+        <w:rPr>
+          <w:rFonts w:cs="Arial"/>
+        </w:rPr>
         <w:t>5 CONSIDERAÇÕES FINAIS</w:t>
       </w:r>
-      <w:bookmarkEnd w:id="18"/>
-    </w:p>
-    <w:p/>
+      <w:bookmarkEnd w:id="22"/>
+    </w:p>
+    <w:p>
+      <w:pPr>
+        <w:rPr>
+          <w:rFonts w:ascii="Arial" w:hAnsi="Arial" w:cs="Arial"/>
+        </w:rPr>
+      </w:pPr>
+    </w:p>
     <w:p>
       <w:pPr>
         <w:jc w:val="both"/>
@@ -9094,8 +9205,175 @@
         </w:rPr>
         <w:t>O presente documento mostrou todos os aspectos aos quais se propôs quanto a mostrar como o sistema será composto, seus requisitos, os perfis de usuários do domínio que entrarão em contato com o mesmo e principalmente o comportamento das tarefas que compõem o sistema.</w:t>
       </w:r>
-      <w:bookmarkStart w:id="19" w:name="_GoBack"/>
-      <w:bookmarkEnd w:id="19"/>
+    </w:p>
+    <w:p>
+      <w:pPr>
+        <w:jc w:val="both"/>
+        <w:rPr>
+          <w:rFonts w:ascii="Arial" w:hAnsi="Arial" w:cs="Arial"/>
+        </w:rPr>
+      </w:pPr>
+    </w:p>
+    <w:p>
+      <w:pPr>
+        <w:jc w:val="both"/>
+        <w:rPr>
+          <w:rFonts w:ascii="Arial" w:hAnsi="Arial" w:cs="Arial"/>
+        </w:rPr>
+      </w:pPr>
+    </w:p>
+    <w:p>
+      <w:pPr>
+        <w:pStyle w:val="Ttulo1"/>
+        <w:jc w:val="both"/>
+        <w:rPr>
+          <w:rFonts w:cs="Arial"/>
+        </w:rPr>
+      </w:pPr>
+      <w:bookmarkStart w:id="23" w:name="_Toc6606974"/>
+      <w:r>
+        <w:rPr>
+          <w:rFonts w:cs="Arial"/>
+        </w:rPr>
+        <w:t>6 REFERENCIAS BIBLIOGRAFICAS</w:t>
+      </w:r>
+      <w:bookmarkEnd w:id="23"/>
+    </w:p>
+    <w:p>
+      <w:pPr>
+        <w:rPr>
+          <w:rFonts w:ascii="Arial" w:hAnsi="Arial" w:cs="Arial"/>
+        </w:rPr>
+      </w:pPr>
+      <w:r>
+        <w:rPr>
+          <w:rFonts w:ascii="Arial" w:hAnsi="Arial" w:cs="Arial"/>
+        </w:rPr>
+        <w:t>PREECE, J.; ROGERS, Y.; SHARP, H. Design de I</w:t>
+      </w:r>
+      <w:r>
+        <w:rPr>
+          <w:rFonts w:ascii="Arial" w:hAnsi="Arial" w:cs="Arial"/>
+        </w:rPr>
+        <w:t>nteração. Porto Alegre: Bookman.</w:t>
+      </w:r>
+      <w:r>
+        <w:rPr>
+          <w:rFonts w:ascii="Arial" w:hAnsi="Arial" w:cs="Arial"/>
+        </w:rPr>
+        <w:t xml:space="preserve"> 2005.</w:t>
+      </w:r>
+      <w:bookmarkStart w:id="24" w:name="_GoBack"/>
+      <w:bookmarkEnd w:id="24"/>
+    </w:p>
+    <w:p>
+      <w:pPr>
+        <w:rPr>
+          <w:rFonts w:ascii="Arial" w:hAnsi="Arial" w:cs="Arial"/>
+        </w:rPr>
+      </w:pPr>
+    </w:p>
+    <w:p>
+      <w:pPr>
+        <w:jc w:val="both"/>
+        <w:rPr>
+          <w:rFonts w:ascii="Arial" w:hAnsi="Arial" w:cs="Arial"/>
+          <w:color w:val="000000" w:themeColor="text1"/>
+          <w:shd w:val="clear" w:color="auto" w:fill="FFFFFF"/>
+        </w:rPr>
+      </w:pPr>
+      <w:r>
+        <w:rPr>
+          <w:rFonts w:ascii="Arial" w:hAnsi="Arial" w:cs="Arial"/>
+          <w:color w:val="000000" w:themeColor="text1"/>
+          <w:shd w:val="clear" w:color="auto" w:fill="FFFFFF"/>
+        </w:rPr>
+        <w:t xml:space="preserve">PUC RIO. </w:t>
+      </w:r>
+      <w:r>
+        <w:rPr>
+          <w:rFonts w:ascii="Arial" w:hAnsi="Arial" w:cs="Arial"/>
+          <w:color w:val="000000" w:themeColor="text1"/>
+          <w:shd w:val="clear" w:color="auto" w:fill="FFFFFF"/>
+        </w:rPr>
+        <w:t> </w:t>
+      </w:r>
+      <w:r>
+        <w:rPr>
+          <w:rStyle w:val="Forte"/>
+          <w:rFonts w:ascii="Arial" w:hAnsi="Arial" w:cs="Arial"/>
+          <w:color w:val="000000" w:themeColor="text1"/>
+          <w:shd w:val="clear" w:color="auto" w:fill="FFFFFF"/>
+        </w:rPr>
+        <w:t>Modelos de Tarefas</w:t>
+      </w:r>
+      <w:r>
+        <w:rPr>
+          <w:rFonts w:ascii="Arial" w:hAnsi="Arial" w:cs="Arial"/>
+          <w:color w:val="000000" w:themeColor="text1"/>
+          <w:shd w:val="clear" w:color="auto" w:fill="FFFFFF"/>
+        </w:rPr>
+        <w:t>. Disponível em: &lt;</w:t>
+      </w:r>
+      <w:r>
+        <w:rPr>
+          <w:rFonts w:ascii="Arial" w:hAnsi="Arial" w:cs="Arial"/>
+          <w:color w:val="000000" w:themeColor="text1"/>
+          <w:shd w:val="clear" w:color="auto" w:fill="FFFFFF"/>
+        </w:rPr>
+        <w:t>http://www.inf.puc-rio.br/~inf1403/docs/luciana2013_2/3WB-Aula20.pdfl/&gt; Acesso em: 19 de abril</w:t>
+      </w:r>
+      <w:r>
+        <w:rPr>
+          <w:rFonts w:ascii="Arial" w:hAnsi="Arial" w:cs="Arial"/>
+          <w:color w:val="000000" w:themeColor="text1"/>
+          <w:shd w:val="clear" w:color="auto" w:fill="FFFFFF"/>
+        </w:rPr>
+        <w:t xml:space="preserve"> de 201</w:t>
+      </w:r>
+      <w:r>
+        <w:rPr>
+          <w:rFonts w:ascii="Arial" w:hAnsi="Arial" w:cs="Arial"/>
+          <w:color w:val="000000" w:themeColor="text1"/>
+          <w:shd w:val="clear" w:color="auto" w:fill="FFFFFF"/>
+        </w:rPr>
+        <w:t>9</w:t>
+      </w:r>
+    </w:p>
+    <w:p>
+      <w:pPr>
+        <w:jc w:val="both"/>
+        <w:rPr>
+          <w:rFonts w:ascii="Arial" w:hAnsi="Arial" w:cs="Arial"/>
+          <w:color w:val="000000" w:themeColor="text1"/>
+          <w:shd w:val="clear" w:color="auto" w:fill="FFFFFF"/>
+        </w:rPr>
+      </w:pPr>
+    </w:p>
+    <w:p>
+      <w:pPr>
+        <w:jc w:val="both"/>
+        <w:rPr>
+          <w:rFonts w:ascii="Arial" w:hAnsi="Arial" w:cs="Arial"/>
+          <w:color w:val="000000" w:themeColor="text1"/>
+        </w:rPr>
+      </w:pPr>
+      <w:r>
+        <w:rPr>
+          <w:rFonts w:ascii="Arial" w:hAnsi="Arial" w:cs="Arial"/>
+          <w:color w:val="000000" w:themeColor="text1"/>
+          <w:shd w:val="clear" w:color="auto" w:fill="FFFFFF"/>
+        </w:rPr>
+        <w:t xml:space="preserve">COSTA NETO, M. A. </w:t>
+      </w:r>
+      <w:r>
+        <w:rPr>
+          <w:rFonts w:ascii="Arial" w:hAnsi="Arial" w:cs="Arial"/>
+          <w:color w:val="000000" w:themeColor="text1"/>
+          <w:shd w:val="clear" w:color="auto" w:fill="FFFFFF"/>
+        </w:rPr>
+        <w:t>Estudo sobre técnicas de análise e modelagem de tarefas. Natal, RN: Universidade Federal do Rio Grande do Norte, 2003.</w:t>
+      </w:r>
     </w:p>
     <w:sectPr>
       <w:headerReference w:type="first" r:id="rId17"/>
@@ -9949,7 +10227,7 @@
     <w:lsdException w:name="Title" w:qFormat="1"/>
     <w:lsdException w:name="Subtitle" w:qFormat="1"/>
     <w:lsdException w:name="Hyperlink" w:uiPriority="99"/>
-    <w:lsdException w:name="Strong" w:qFormat="1"/>
+    <w:lsdException w:name="Strong" w:uiPriority="22" w:qFormat="1"/>
     <w:lsdException w:name="Emphasis" w:qFormat="1"/>
     <w:lsdException w:name="Normal (Web)" w:uiPriority="99"/>
     <w:lsdException w:name="HTML Keyboard" w:semiHidden="1" w:unhideWhenUsed="1"/>
@@ -10825,6 +11103,17 @@
       <w:szCs w:val="24"/>
     </w:rPr>
   </w:style>
+  <w:style w:type="character" w:styleId="Forte">
+    <w:name w:val="Strong"/>
+    <w:basedOn w:val="Fontepargpadro"/>
+    <w:uiPriority w:val="22"/>
+    <w:qFormat/>
+    <w:rsid w:val="0098325D"/>
+    <w:rPr>
+      <w:b/>
+      <w:bCs/>
+    </w:rPr>
+  </w:style>
 </w:styles>
 </file>
 
@@ -11094,7 +11383,7 @@
 </file>
 
 <file path=customXml/itemProps1.xml><?xml version="1.0" encoding="utf-8"?>
-<ds:datastoreItem xmlns:ds="http://schemas.openxmlformats.org/officeDocument/2006/customXml" ds:itemID="{E83E2E5F-B993-4F37-A73B-5DF4B9EB8F20}">
+<ds:datastoreItem xmlns:ds="http://schemas.openxmlformats.org/officeDocument/2006/customXml" ds:itemID="{2491241E-1346-4DB4-822F-900A48C952EB}">
   <ds:schemaRefs>
     <ds:schemaRef ds:uri="http://schemas.openxmlformats.org/officeDocument/2006/bibliography"/>
   </ds:schemaRefs>

</xml_diff>